<commit_message>
Started working on CAN bus ICD
</commit_message>
<xml_diff>
--- a/CAN_Bus_InterfaceControlDocument.docx
+++ b/CAN_Bus_InterfaceControlDocument.docx
@@ -26,7 +26,10 @@
       </w:pPr>
       <w:bookmarkStart w:id="0" w:name="_Toc443636078"/>
       <w:r>
-        <w:t xml:space="preserve">&lt;Given Interface Name&gt; </w:t>
+        <w:t>CAN Bus</w:t>
+      </w:r>
+      <w:r>
+        <w:t xml:space="preserve"> </w:t>
       </w:r>
       <w:r>
         <w:t>Interface Control</w:t>
@@ -1664,37 +1667,28 @@
           <w:b/>
           <w:bCs/>
         </w:rPr>
-        <w:t>No table of figures entries f</w:t>
-      </w:r>
-      <w:bookmarkStart w:id="9" w:name="_GoBack"/>
+        <w:t>No table of figures entries found.</w:t>
+      </w:r>
+      <w:r>
+        <w:fldChar w:fldCharType="end"/>
+      </w:r>
+    </w:p>
+    <w:p>
+      <w:pPr>
+        <w:pStyle w:val="ParagraphSpacer10"/>
+      </w:pPr>
+    </w:p>
+    <w:p>
+      <w:pPr>
+        <w:pStyle w:val="FrontMatterHeader"/>
+      </w:pPr>
+      <w:bookmarkStart w:id="9" w:name="_Toc278187084"/>
+      <w:bookmarkStart w:id="10" w:name="_Toc278189220"/>
+      <w:r>
+        <w:t>List of Tables</w:t>
+      </w:r>
       <w:bookmarkEnd w:id="9"/>
-      <w:r>
-        <w:rPr>
-          <w:b/>
-          <w:bCs/>
-        </w:rPr>
-        <w:t>ound.</w:t>
-      </w:r>
-      <w:r>
-        <w:fldChar w:fldCharType="end"/>
-      </w:r>
-    </w:p>
-    <w:p>
-      <w:pPr>
-        <w:pStyle w:val="ParagraphSpacer10"/>
-      </w:pPr>
-    </w:p>
-    <w:p>
-      <w:pPr>
-        <w:pStyle w:val="FrontMatterHeader"/>
-      </w:pPr>
-      <w:bookmarkStart w:id="10" w:name="_Toc278187084"/>
-      <w:bookmarkStart w:id="11" w:name="_Toc278189220"/>
-      <w:r>
-        <w:t>List of Tables</w:t>
-      </w:r>
       <w:bookmarkEnd w:id="10"/>
-      <w:bookmarkEnd w:id="11"/>
     </w:p>
     <w:p>
       <w:pPr>
@@ -2511,38 +2505,38 @@
           <w:docGrid w:linePitch="299"/>
         </w:sectPr>
       </w:pPr>
-      <w:bookmarkStart w:id="12" w:name="_Toc278187080"/>
-      <w:bookmarkStart w:id="13" w:name="_Toc278189216"/>
+      <w:bookmarkStart w:id="11" w:name="_Toc278187080"/>
+      <w:bookmarkStart w:id="12" w:name="_Toc278189216"/>
     </w:p>
     <w:p>
       <w:pPr>
         <w:pStyle w:val="Heading2"/>
       </w:pPr>
-      <w:bookmarkStart w:id="14" w:name="_Ref320599733"/>
-      <w:bookmarkStart w:id="15" w:name="_Ref320599786"/>
-      <w:bookmarkStart w:id="16" w:name="_Toc323289937"/>
-      <w:bookmarkStart w:id="17" w:name="_Toc443636079"/>
-      <w:bookmarkStart w:id="18" w:name="_Toc497871702"/>
-      <w:bookmarkStart w:id="19" w:name="_Toc497872046"/>
-      <w:bookmarkStart w:id="20" w:name="_Toc497872814"/>
-      <w:bookmarkStart w:id="21" w:name="_Toc497872969"/>
-      <w:bookmarkStart w:id="22" w:name="_Toc497873017"/>
-      <w:bookmarkStart w:id="23" w:name="_Toc347687265"/>
+      <w:bookmarkStart w:id="13" w:name="_Ref320599733"/>
+      <w:bookmarkStart w:id="14" w:name="_Ref320599786"/>
+      <w:bookmarkStart w:id="15" w:name="_Toc323289937"/>
+      <w:bookmarkStart w:id="16" w:name="_Toc443636079"/>
+      <w:bookmarkStart w:id="17" w:name="_Toc497871702"/>
+      <w:bookmarkStart w:id="18" w:name="_Toc497872046"/>
+      <w:bookmarkStart w:id="19" w:name="_Toc497872814"/>
+      <w:bookmarkStart w:id="20" w:name="_Toc497872969"/>
+      <w:bookmarkStart w:id="21" w:name="_Toc497873017"/>
+      <w:bookmarkStart w:id="22" w:name="_Toc347687265"/>
       <w:bookmarkEnd w:id="3"/>
       <w:bookmarkEnd w:id="4"/>
       <w:bookmarkEnd w:id="5"/>
       <w:bookmarkEnd w:id="6"/>
+      <w:bookmarkEnd w:id="11"/>
       <w:bookmarkEnd w:id="12"/>
-      <w:bookmarkEnd w:id="13"/>
       <w:r>
         <w:lastRenderedPageBreak/>
         <w:t>Purpose of Interface Control</w:t>
       </w:r>
+      <w:bookmarkEnd w:id="13"/>
       <w:bookmarkEnd w:id="14"/>
       <w:bookmarkEnd w:id="15"/>
       <w:bookmarkEnd w:id="16"/>
-      <w:bookmarkEnd w:id="17"/>
-      <w:bookmarkEnd w:id="23"/>
+      <w:bookmarkEnd w:id="22"/>
     </w:p>
     <w:p>
       <w:pPr>
@@ -2560,7 +2554,13 @@
         <w:pStyle w:val="BodyText"/>
       </w:pPr>
       <w:r>
-        <w:t xml:space="preserve">The intended audience of the &lt;Project Name&gt; </w:t>
+        <w:t xml:space="preserve">The intended audience of the </w:t>
+      </w:r>
+      <w:r>
+        <w:t>Lafayette Formula Electric Vehicle CAN Bus</w:t>
+      </w:r>
+      <w:r>
+        <w:t xml:space="preserve"> </w:t>
       </w:r>
       <w:r>
         <w:rPr>
@@ -2589,21 +2589,30 @@
       <w:r>
         <w:t>.</w:t>
       </w:r>
+      <w:r>
+        <w:t xml:space="preserve">  This documentation should help to keep all users of the CAN bus informed and able to interface with each other </w:t>
+      </w:r>
+      <w:r>
+        <w:t>effectively</w:t>
+      </w:r>
+      <w:r>
+        <w:t xml:space="preserve">.  </w:t>
+      </w:r>
     </w:p>
     <w:p>
       <w:pPr>
         <w:pStyle w:val="Heading2"/>
       </w:pPr>
-      <w:bookmarkStart w:id="24" w:name="_Toc323289938"/>
-      <w:bookmarkStart w:id="25" w:name="_Toc443636080"/>
-      <w:bookmarkStart w:id="26" w:name="_Toc347687266"/>
+      <w:bookmarkStart w:id="23" w:name="_Toc323289938"/>
+      <w:bookmarkStart w:id="24" w:name="_Toc443636080"/>
+      <w:bookmarkStart w:id="25" w:name="_Toc347687266"/>
       <w:r>
         <w:lastRenderedPageBreak/>
         <w:t>Introduction</w:t>
       </w:r>
+      <w:bookmarkEnd w:id="23"/>
       <w:bookmarkEnd w:id="24"/>
       <w:bookmarkEnd w:id="25"/>
-      <w:bookmarkEnd w:id="26"/>
     </w:p>
     <w:p>
       <w:pPr>
@@ -2642,7 +2651,31 @@
         <w:t>ICD</w:t>
       </w:r>
       <w:r>
-        <w:t xml:space="preserve"> describes the relationship between the &lt;Source System Name (Acronym)&gt; (the source system) and the &lt;Target System Name (Acronym)&gt; (the target system).</w:t>
+        <w:t xml:space="preserve"> describes the relationship between the </w:t>
+      </w:r>
+      <w:r>
+        <w:t xml:space="preserve">Tractive System Interface (TSI), </w:t>
+      </w:r>
+      <w:r>
+        <w:t xml:space="preserve">the </w:t>
+      </w:r>
+      <w:r>
+        <w:t>Tractive System</w:t>
+      </w:r>
+      <w:r>
+        <w:t xml:space="preserve"> </w:t>
+      </w:r>
+      <w:r>
+        <w:t>Voltage (TSV)</w:t>
+      </w:r>
+      <w:r>
+        <w:t xml:space="preserve">, the Grounded Low Voltage (GLV), the Cooling </w:t>
+      </w:r>
+      <w:r>
+        <w:t xml:space="preserve">and the </w:t>
+      </w:r>
+      <w:r>
+        <w:t>Vehicle Supervisory Control and Data Acquisition (VSCADA) systems.</w:t>
       </w:r>
     </w:p>
     <w:p>
@@ -2650,6 +2683,28 @@
         <w:pStyle w:val="BodyText"/>
       </w:pPr>
       <w:r>
+        <w:t xml:space="preserve">All systems operate at </w:t>
+      </w:r>
+      <w:commentRangeStart w:id="26"/>
+      <w:r>
+        <w:t>???</w:t>
+      </w:r>
+      <w:commentRangeEnd w:id="26"/>
+      <w:r>
+        <w:rPr>
+          <w:rStyle w:val="CommentReference"/>
+        </w:rPr>
+        <w:commentReference w:id="26"/>
+      </w:r>
+      <w:r>
+        <w:t>.  To communicate on the network each device needs a unique arbitration number.  This is used to prevent packet collisions.  Data is expected to flow into the VSCADA system from all of the other subsystems.  VSCADA may poll any subsystem to ask for information.</w:t>
+      </w:r>
+    </w:p>
+    <w:p>
+      <w:pPr>
+        <w:pStyle w:val="BodyText"/>
+      </w:pPr>
+      <w:r>
         <w:t>This ICD specifies the interface requirements the participating systems</w:t>
       </w:r>
       <w:r>
@@ -2670,6 +2725,62 @@
       <w:r>
         <w:t>data to flow.</w:t>
       </w:r>
+      <w:r>
+        <w:t xml:space="preserve"> </w:t>
+      </w:r>
+    </w:p>
+    <w:p>
+      <w:pPr>
+        <w:pStyle w:val="BodyText"/>
+      </w:pPr>
+      <w:r>
+        <w:t>The TSI system should provide?????</w:t>
+      </w:r>
+    </w:p>
+    <w:p>
+      <w:pPr>
+        <w:pStyle w:val="BodyText"/>
+      </w:pPr>
+      <w:r>
+        <w:t>The GLV system should provide???/</w:t>
+      </w:r>
+    </w:p>
+    <w:p>
+      <w:pPr>
+        <w:pStyle w:val="BodyText"/>
+      </w:pPr>
+      <w:r>
+        <w:t>The TSV system should provide????</w:t>
+      </w:r>
+    </w:p>
+    <w:p>
+      <w:pPr>
+        <w:pStyle w:val="BodyText"/>
+      </w:pPr>
+      <w:r>
+        <w:t>The Cooling System should provide?????</w:t>
+      </w:r>
+    </w:p>
+    <w:p>
+      <w:pPr>
+        <w:pStyle w:val="BodyText"/>
+      </w:pPr>
+      <w:r>
+        <w:t>The VSCADA system should?????</w:t>
+      </w:r>
+    </w:p>
+    <w:p>
+      <w:pPr>
+        <w:pStyle w:val="BodyText"/>
+      </w:pPr>
+      <w:r>
+        <w:t>Traffic expected?????/Traffic size (8 bytes of data per packet)</w:t>
+      </w:r>
+    </w:p>
+    <w:p>
+      <w:pPr>
+        <w:pStyle w:val="BodyText"/>
+      </w:pPr>
     </w:p>
     <w:p>
       <w:pPr>
@@ -2766,11 +2877,11 @@
       <w:bookmarkStart w:id="37" w:name="_Toc443636082"/>
       <w:bookmarkStart w:id="38" w:name="_Toc490026795"/>
       <w:bookmarkStart w:id="39" w:name="_Toc347687268"/>
+      <w:bookmarkEnd w:id="17"/>
       <w:bookmarkEnd w:id="18"/>
       <w:bookmarkEnd w:id="19"/>
       <w:bookmarkEnd w:id="20"/>
       <w:bookmarkEnd w:id="21"/>
-      <w:bookmarkEnd w:id="22"/>
       <w:bookmarkEnd w:id="30"/>
       <w:bookmarkEnd w:id="31"/>
       <w:bookmarkEnd w:id="32"/>
@@ -3158,11 +3269,14 @@
       <w:bookmarkStart w:id="72" w:name="_Toc443636093"/>
       <w:bookmarkStart w:id="73" w:name="_Toc347687279"/>
       <w:r>
-        <w:t>Requirements for &lt;Given Interface Name&gt;</w:t>
+        <w:t xml:space="preserve">Requirements for </w:t>
       </w:r>
       <w:bookmarkEnd w:id="71"/>
       <w:bookmarkEnd w:id="72"/>
       <w:bookmarkEnd w:id="73"/>
+      <w:r>
+        <w:t>CAN Bus</w:t>
+      </w:r>
     </w:p>
     <w:p>
       <w:pPr>
@@ -3795,11 +3909,14 @@
       <w:bookmarkStart w:id="88" w:name="_Toc347687286"/>
       <w:r>
         <w:lastRenderedPageBreak/>
-        <w:t>Requirements for &lt;Given Interface Name&gt;</w:t>
+        <w:t xml:space="preserve">Requirements for </w:t>
       </w:r>
       <w:bookmarkEnd w:id="86"/>
       <w:bookmarkEnd w:id="87"/>
       <w:bookmarkEnd w:id="88"/>
+      <w:r>
+        <w:t>the CAN Bus</w:t>
+      </w:r>
     </w:p>
     <w:p>
       <w:pPr>
@@ -3971,7 +4088,7 @@
       <w:pPr>
         <w:pStyle w:val="BodyText"/>
         <w:sectPr>
-          <w:headerReference w:type="default" r:id="rId15"/>
+          <w:headerReference w:type="default" r:id="rId16"/>
           <w:type w:val="continuous"/>
           <w:pgSz w:w="12240" w:h="15840" w:code="1"/>
           <w:pgMar w:top="1440" w:right="1440" w:bottom="1440" w:left="1440" w:header="504" w:footer="504" w:gutter="0"/>
@@ -4040,27 +4157,14 @@
       <w:r>
         <w:t xml:space="preserve">Table </w:t>
       </w:r>
-      <w:r>
-        <w:fldChar w:fldCharType="begin"/>
-      </w:r>
-      <w:r>
-        <w:instrText xml:space="preserve"> SEQ Table \* ARABIC </w:instrText>
-      </w:r>
-      <w:r>
-        <w:fldChar w:fldCharType="separate"/>
-      </w:r>
-      <w:r>
-        <w:rPr>
-          <w:noProof/>
-        </w:rPr>
-        <w:t>1</w:t>
-      </w:r>
-      <w:r>
-        <w:rPr>
-          <w:noProof/>
-        </w:rPr>
-        <w:fldChar w:fldCharType="end"/>
-      </w:r>
+      <w:fldSimple w:instr=" SEQ Table \* ARABIC ">
+        <w:r>
+          <w:rPr>
+            <w:noProof/>
+          </w:rPr>
+          <w:t>1</w:t>
+        </w:r>
+      </w:fldSimple>
       <w:r>
         <w:t xml:space="preserve"> -</w:t>
       </w:r>
@@ -4252,27 +4356,14 @@
       <w:r>
         <w:t xml:space="preserve">Table </w:t>
       </w:r>
-      <w:r>
-        <w:fldChar w:fldCharType="begin"/>
-      </w:r>
-      <w:r>
-        <w:instrText xml:space="preserve"> SEQ Table \* ARABIC </w:instrText>
-      </w:r>
-      <w:r>
-        <w:fldChar w:fldCharType="separate"/>
-      </w:r>
-      <w:r>
-        <w:rPr>
-          <w:noProof/>
-        </w:rPr>
-        <w:t>2</w:t>
-      </w:r>
-      <w:r>
-        <w:rPr>
-          <w:noProof/>
-        </w:rPr>
-        <w:fldChar w:fldCharType="end"/>
-      </w:r>
+      <w:fldSimple w:instr=" SEQ Table \* ARABIC ">
+        <w:r>
+          <w:rPr>
+            <w:noProof/>
+          </w:rPr>
+          <w:t>2</w:t>
+        </w:r>
+      </w:fldSimple>
       <w:r>
         <w:t xml:space="preserve"> -</w:t>
       </w:r>
@@ -4464,27 +4555,14 @@
       <w:r>
         <w:t xml:space="preserve">Table </w:t>
       </w:r>
-      <w:r>
-        <w:fldChar w:fldCharType="begin"/>
-      </w:r>
-      <w:r>
-        <w:instrText xml:space="preserve"> SEQ Table \* ARABIC </w:instrText>
-      </w:r>
-      <w:r>
-        <w:fldChar w:fldCharType="separate"/>
-      </w:r>
-      <w:r>
-        <w:rPr>
-          <w:noProof/>
-        </w:rPr>
-        <w:t>3</w:t>
-      </w:r>
-      <w:r>
-        <w:rPr>
-          <w:noProof/>
-        </w:rPr>
-        <w:fldChar w:fldCharType="end"/>
-      </w:r>
+      <w:fldSimple w:instr=" SEQ Table \* ARABIC ">
+        <w:r>
+          <w:rPr>
+            <w:noProof/>
+          </w:rPr>
+          <w:t>3</w:t>
+        </w:r>
+      </w:fldSimple>
       <w:r>
         <w:t xml:space="preserve"> -</w:t>
       </w:r>
@@ -4676,27 +4754,14 @@
       <w:r>
         <w:t xml:space="preserve">Table </w:t>
       </w:r>
-      <w:r>
-        <w:fldChar w:fldCharType="begin"/>
-      </w:r>
-      <w:r>
-        <w:instrText xml:space="preserve"> SEQ Table \* ARABIC </w:instrText>
-      </w:r>
-      <w:r>
-        <w:fldChar w:fldCharType="separate"/>
-      </w:r>
-      <w:r>
-        <w:rPr>
-          <w:noProof/>
-        </w:rPr>
-        <w:t>4</w:t>
-      </w:r>
-      <w:r>
-        <w:rPr>
-          <w:noProof/>
-        </w:rPr>
-        <w:fldChar w:fldCharType="end"/>
-      </w:r>
+      <w:fldSimple w:instr=" SEQ Table \* ARABIC ">
+        <w:r>
+          <w:rPr>
+            <w:noProof/>
+          </w:rPr>
+          <w:t>4</w:t>
+        </w:r>
+      </w:fldSimple>
       <w:r>
         <w:t xml:space="preserve"> -</w:t>
       </w:r>
@@ -4888,27 +4953,14 @@
       <w:r>
         <w:t xml:space="preserve">Table </w:t>
       </w:r>
-      <w:r>
-        <w:fldChar w:fldCharType="begin"/>
-      </w:r>
-      <w:r>
-        <w:instrText xml:space="preserve"> SEQ Table \* ARABIC </w:instrText>
-      </w:r>
-      <w:r>
-        <w:fldChar w:fldCharType="separate"/>
-      </w:r>
-      <w:r>
-        <w:rPr>
-          <w:noProof/>
-        </w:rPr>
-        <w:t>5</w:t>
-      </w:r>
-      <w:r>
-        <w:rPr>
-          <w:noProof/>
-        </w:rPr>
-        <w:fldChar w:fldCharType="end"/>
-      </w:r>
+      <w:fldSimple w:instr=" SEQ Table \* ARABIC ">
+        <w:r>
+          <w:rPr>
+            <w:noProof/>
+          </w:rPr>
+          <w:t>5</w:t>
+        </w:r>
+      </w:fldSimple>
       <w:r>
         <w:rPr>
           <w:noProof/>
@@ -5103,27 +5155,14 @@
       <w:r>
         <w:t xml:space="preserve">Table </w:t>
       </w:r>
-      <w:r>
-        <w:fldChar w:fldCharType="begin"/>
-      </w:r>
-      <w:r>
-        <w:instrText xml:space="preserve"> SEQ Table \* ARABIC </w:instrText>
-      </w:r>
-      <w:r>
-        <w:fldChar w:fldCharType="separate"/>
-      </w:r>
-      <w:r>
-        <w:rPr>
-          <w:noProof/>
-        </w:rPr>
-        <w:t>6</w:t>
-      </w:r>
-      <w:r>
-        <w:rPr>
-          <w:noProof/>
-        </w:rPr>
-        <w:fldChar w:fldCharType="end"/>
-      </w:r>
+      <w:fldSimple w:instr=" SEQ Table \* ARABIC ">
+        <w:r>
+          <w:rPr>
+            <w:noProof/>
+          </w:rPr>
+          <w:t>6</w:t>
+        </w:r>
+      </w:fldSimple>
       <w:r>
         <w:t xml:space="preserve"> -</w:t>
       </w:r>
@@ -5315,27 +5354,14 @@
       <w:r>
         <w:t xml:space="preserve">Table </w:t>
       </w:r>
-      <w:r>
-        <w:fldChar w:fldCharType="begin"/>
-      </w:r>
-      <w:r>
-        <w:instrText xml:space="preserve"> SEQ Table \* ARABIC </w:instrText>
-      </w:r>
-      <w:r>
-        <w:fldChar w:fldCharType="separate"/>
-      </w:r>
-      <w:r>
-        <w:rPr>
-          <w:noProof/>
-        </w:rPr>
-        <w:t>7</w:t>
-      </w:r>
-      <w:r>
-        <w:rPr>
-          <w:noProof/>
-        </w:rPr>
-        <w:fldChar w:fldCharType="end"/>
-      </w:r>
+      <w:fldSimple w:instr=" SEQ Table \* ARABIC ">
+        <w:r>
+          <w:rPr>
+            <w:noProof/>
+          </w:rPr>
+          <w:t>7</w:t>
+        </w:r>
+      </w:fldSimple>
       <w:r>
         <w:t xml:space="preserve"> -</w:t>
       </w:r>
@@ -5586,27 +5612,14 @@
       <w:r>
         <w:t xml:space="preserve">Table </w:t>
       </w:r>
-      <w:r>
-        <w:fldChar w:fldCharType="begin"/>
-      </w:r>
-      <w:r>
-        <w:instrText xml:space="preserve"> SEQ Table \* ARABIC </w:instrText>
-      </w:r>
-      <w:r>
-        <w:fldChar w:fldCharType="separate"/>
-      </w:r>
-      <w:r>
-        <w:rPr>
-          <w:noProof/>
-        </w:rPr>
-        <w:t>8</w:t>
-      </w:r>
-      <w:r>
-        <w:rPr>
-          <w:noProof/>
-        </w:rPr>
-        <w:fldChar w:fldCharType="end"/>
-      </w:r>
+      <w:fldSimple w:instr=" SEQ Table \* ARABIC ">
+        <w:r>
+          <w:rPr>
+            <w:noProof/>
+          </w:rPr>
+          <w:t>8</w:t>
+        </w:r>
+      </w:fldSimple>
       <w:r>
         <w:rPr>
           <w:noProof/>
@@ -5854,10 +5867,7 @@
               <w:pStyle w:val="InstructionalTextTableText10"/>
             </w:pPr>
             <w:r>
-              <w:t>&lt;YYYY-MM-DD</w:t>
-            </w:r>
-            <w:r>
-              <w:t xml:space="preserve"> </w:t>
+              <w:t xml:space="preserve">&lt;YYYY-MM-DD </w:t>
             </w:r>
             <w:r>
               <w:t>&gt;</w:t>
@@ -5917,10 +5927,7 @@
               <w:pStyle w:val="InstructionalTextTableText10"/>
             </w:pPr>
             <w:r>
-              <w:t>&lt;YYYY-MM-DD</w:t>
-            </w:r>
-            <w:r>
-              <w:t xml:space="preserve"> </w:t>
+              <w:t xml:space="preserve">&lt;YYYY-MM-DD </w:t>
             </w:r>
             <w:r>
               <w:t>&gt;</w:t>
@@ -5980,10 +5987,7 @@
               <w:pStyle w:val="InstructionalTextTableText10"/>
             </w:pPr>
             <w:r>
-              <w:t>&lt;YYYY-MM-DD</w:t>
-            </w:r>
-            <w:r>
-              <w:t xml:space="preserve"> </w:t>
+              <w:t xml:space="preserve">&lt;YYYY-MM-DD </w:t>
             </w:r>
             <w:r>
               <w:t>&gt;</w:t>
@@ -6059,14 +6063,6 @@
     </w:p>
     <w:p>
       <w:pPr>
-        <w:pStyle w:val="InstructionalText"/>
-      </w:pPr>
-      <w:r>
-        <w:t>Instructions: Provide a list of acronyms and associated literal translations used within the document. List the acronyms in alphabetical order using a tabular format as depicted below.</w:t>
-      </w:r>
-    </w:p>
-    <w:p>
-      <w:pPr>
         <w:pStyle w:val="Caption"/>
       </w:pPr>
       <w:bookmarkStart w:id="127" w:name="_Toc391640583"/>
@@ -6078,27 +6074,14 @@
       <w:r>
         <w:t xml:space="preserve">Table </w:t>
       </w:r>
-      <w:r>
-        <w:fldChar w:fldCharType="begin"/>
-      </w:r>
-      <w:r>
-        <w:instrText xml:space="preserve"> SEQ Table \* ARABIC </w:instrText>
-      </w:r>
-      <w:r>
-        <w:fldChar w:fldCharType="separate"/>
-      </w:r>
-      <w:r>
-        <w:rPr>
-          <w:noProof/>
-        </w:rPr>
-        <w:t>9</w:t>
-      </w:r>
-      <w:r>
-        <w:rPr>
-          <w:noProof/>
-        </w:rPr>
-        <w:fldChar w:fldCharType="end"/>
-      </w:r>
+      <w:fldSimple w:instr=" SEQ Table \* ARABIC ">
+        <w:r>
+          <w:rPr>
+            <w:noProof/>
+          </w:rPr>
+          <w:t>9</w:t>
+        </w:r>
+      </w:fldSimple>
       <w:r>
         <w:t xml:space="preserve"> - Acronyms</w:t>
       </w:r>
@@ -6118,8 +6101,8 @@
         <w:tblDescription w:val="This table presents acronyms and literal translations in two columns."/>
       </w:tblPr>
       <w:tblGrid>
-        <w:gridCol w:w="1239"/>
-        <w:gridCol w:w="3251"/>
+        <w:gridCol w:w="1084"/>
+        <w:gridCol w:w="4596"/>
       </w:tblGrid>
       <w:tr>
         <w:trPr>
@@ -6201,7 +6184,7 @@
               <w:pStyle w:val="InstructionalTextTableText10"/>
             </w:pPr>
             <w:r>
-              <w:t>&lt;Acronym&gt;</w:t>
+              <w:t>TSI</w:t>
             </w:r>
           </w:p>
         </w:tc>
@@ -6214,7 +6197,7 @@
               <w:pStyle w:val="InstructionalTextTableText10"/>
             </w:pPr>
             <w:r>
-              <w:t>&lt;Literal Translation&gt;</w:t>
+              <w:t>Tractive System Interface</w:t>
             </w:r>
           </w:p>
         </w:tc>
@@ -6232,7 +6215,7 @@
               <w:pStyle w:val="InstructionalTextTableText10"/>
             </w:pPr>
             <w:r>
-              <w:t>&lt;Acronym&gt;</w:t>
+              <w:t>TSV</w:t>
             </w:r>
           </w:p>
         </w:tc>
@@ -6245,7 +6228,7 @@
               <w:pStyle w:val="InstructionalTextTableText10"/>
             </w:pPr>
             <w:r>
-              <w:t>&lt;Literal Translation&gt;</w:t>
+              <w:t>Tractive System Voltage</w:t>
             </w:r>
           </w:p>
         </w:tc>
@@ -6263,7 +6246,7 @@
               <w:pStyle w:val="InstructionalTextTableText10"/>
             </w:pPr>
             <w:r>
-              <w:t>&lt;Acronym&gt;</w:t>
+              <w:t>VSCADA</w:t>
             </w:r>
           </w:p>
         </w:tc>
@@ -6276,7 +6259,7 @@
               <w:pStyle w:val="InstructionalTextTableText10"/>
             </w:pPr>
             <w:r>
-              <w:t>&lt;Literal Translation&gt;</w:t>
+              <w:t>Vehicle Supervisory Control And Data Acquisition</w:t>
             </w:r>
           </w:p>
         </w:tc>
@@ -6294,7 +6277,7 @@
               <w:pStyle w:val="InstructionalTextTableText10"/>
             </w:pPr>
             <w:r>
-              <w:t>&lt;Acronym&gt;</w:t>
+              <w:t>CAN Bus</w:t>
             </w:r>
           </w:p>
         </w:tc>
@@ -6307,7 +6290,12 @@
               <w:pStyle w:val="InstructionalTextTableText10"/>
             </w:pPr>
             <w:r>
-              <w:t>&lt;Literal Translation&gt;</w:t>
+              <w:t xml:space="preserve">Controller Area Network </w:t>
+            </w:r>
+            <w:bookmarkStart w:id="133" w:name="_GoBack"/>
+            <w:bookmarkEnd w:id="133"/>
+            <w:r>
+              <w:t>bus</w:t>
             </w:r>
           </w:p>
         </w:tc>
@@ -6322,18 +6310,18 @@
       <w:pPr>
         <w:pStyle w:val="BackMatterHeading"/>
       </w:pPr>
-      <w:bookmarkStart w:id="133" w:name="_Toc363205557"/>
-      <w:bookmarkStart w:id="134" w:name="_Toc395081364"/>
-      <w:bookmarkStart w:id="135" w:name="_Toc395092002"/>
-      <w:bookmarkStart w:id="136" w:name="_Toc395093011"/>
-      <w:bookmarkStart w:id="137" w:name="_Toc395095148"/>
-      <w:bookmarkStart w:id="138" w:name="_Toc395107347"/>
-      <w:bookmarkStart w:id="139" w:name="_Toc395163187"/>
-      <w:bookmarkStart w:id="140" w:name="_Toc395165905"/>
-      <w:bookmarkStart w:id="141" w:name="_Toc395166940"/>
-      <w:bookmarkStart w:id="142" w:name="AppD"/>
-      <w:bookmarkStart w:id="143" w:name="_Toc443636099"/>
-      <w:bookmarkStart w:id="144" w:name="_Toc347687291"/>
+      <w:bookmarkStart w:id="134" w:name="_Toc363205557"/>
+      <w:bookmarkStart w:id="135" w:name="_Toc395081364"/>
+      <w:bookmarkStart w:id="136" w:name="_Toc395092002"/>
+      <w:bookmarkStart w:id="137" w:name="_Toc395093011"/>
+      <w:bookmarkStart w:id="138" w:name="_Toc395095148"/>
+      <w:bookmarkStart w:id="139" w:name="_Toc395107347"/>
+      <w:bookmarkStart w:id="140" w:name="_Toc395163187"/>
+      <w:bookmarkStart w:id="141" w:name="_Toc395165905"/>
+      <w:bookmarkStart w:id="142" w:name="_Toc395166940"/>
+      <w:bookmarkStart w:id="143" w:name="AppD"/>
+      <w:bookmarkStart w:id="144" w:name="_Toc443636099"/>
+      <w:bookmarkStart w:id="145" w:name="_Toc347687291"/>
       <w:r>
         <w:lastRenderedPageBreak/>
         <w:t xml:space="preserve">Appendix D: </w:t>
@@ -6341,7 +6329,6 @@
       <w:r>
         <w:t>Glossary</w:t>
       </w:r>
-      <w:bookmarkEnd w:id="133"/>
       <w:bookmarkEnd w:id="134"/>
       <w:bookmarkEnd w:id="135"/>
       <w:bookmarkEnd w:id="136"/>
@@ -6353,19 +6340,20 @@
       <w:bookmarkEnd w:id="142"/>
       <w:bookmarkEnd w:id="143"/>
       <w:bookmarkEnd w:id="144"/>
+      <w:bookmarkEnd w:id="145"/>
     </w:p>
     <w:p>
       <w:pPr>
         <w:pStyle w:val="InstructionalText"/>
       </w:pPr>
-      <w:bookmarkStart w:id="145" w:name="_Toc391640584"/>
-      <w:bookmarkStart w:id="146" w:name="_Toc395092487"/>
-      <w:bookmarkStart w:id="147" w:name="_Toc395104118"/>
-      <w:bookmarkStart w:id="148" w:name="_Toc395104374"/>
-      <w:bookmarkStart w:id="149" w:name="_Toc395107355"/>
-      <w:bookmarkStart w:id="150" w:name="_Toc395163197"/>
-      <w:bookmarkStart w:id="151" w:name="_Toc395165915"/>
-      <w:bookmarkStart w:id="152" w:name="_Toc395166954"/>
+      <w:bookmarkStart w:id="146" w:name="_Toc391640584"/>
+      <w:bookmarkStart w:id="147" w:name="_Toc395092487"/>
+      <w:bookmarkStart w:id="148" w:name="_Toc395104118"/>
+      <w:bookmarkStart w:id="149" w:name="_Toc395104374"/>
+      <w:bookmarkStart w:id="150" w:name="_Toc395107355"/>
+      <w:bookmarkStart w:id="151" w:name="_Toc395163197"/>
+      <w:bookmarkStart w:id="152" w:name="_Toc395165915"/>
+      <w:bookmarkStart w:id="153" w:name="_Toc395166954"/>
       <w:r>
         <w:t>Instructions: Provide clear and concise definitions for terms used in this document that may be unfamiliar to readers of the document. Terms are to be listed in alphabetical order.</w:t>
       </w:r>
@@ -6374,39 +6362,26 @@
       <w:pPr>
         <w:pStyle w:val="Caption"/>
       </w:pPr>
-      <w:bookmarkStart w:id="153" w:name="_Ref432499257"/>
-      <w:bookmarkStart w:id="154" w:name="_Toc434300524"/>
-      <w:bookmarkStart w:id="155" w:name="_Toc443978621"/>
+      <w:bookmarkStart w:id="154" w:name="_Ref432499257"/>
+      <w:bookmarkStart w:id="155" w:name="_Toc434300524"/>
+      <w:bookmarkStart w:id="156" w:name="_Toc443978621"/>
       <w:r>
         <w:t xml:space="preserve">Table </w:t>
       </w:r>
-      <w:r>
-        <w:fldChar w:fldCharType="begin"/>
-      </w:r>
-      <w:r>
-        <w:instrText xml:space="preserve"> SEQ Table \* ARABIC </w:instrText>
-      </w:r>
-      <w:r>
-        <w:fldChar w:fldCharType="separate"/>
-      </w:r>
-      <w:r>
-        <w:rPr>
-          <w:noProof/>
-        </w:rPr>
-        <w:t>10</w:t>
-      </w:r>
-      <w:r>
-        <w:rPr>
-          <w:noProof/>
-        </w:rPr>
-        <w:fldChar w:fldCharType="end"/>
-      </w:r>
+      <w:fldSimple w:instr=" SEQ Table \* ARABIC ">
+        <w:r>
+          <w:rPr>
+            <w:noProof/>
+          </w:rPr>
+          <w:t>10</w:t>
+        </w:r>
+      </w:fldSimple>
       <w:r>
         <w:t xml:space="preserve"> - Glossary</w:t>
       </w:r>
-      <w:bookmarkEnd w:id="153"/>
       <w:bookmarkEnd w:id="154"/>
       <w:bookmarkEnd w:id="155"/>
+      <w:bookmarkEnd w:id="156"/>
     </w:p>
     <w:tbl>
       <w:tblPr>
@@ -6702,19 +6677,18 @@
       <w:pPr>
         <w:pStyle w:val="BackMatterHeading"/>
       </w:pPr>
-      <w:bookmarkStart w:id="156" w:name="_Toc363205558"/>
-      <w:bookmarkStart w:id="157" w:name="_Toc395081365"/>
-      <w:bookmarkStart w:id="158" w:name="_Toc395092003"/>
-      <w:bookmarkStart w:id="159" w:name="_Toc395093012"/>
-      <w:bookmarkStart w:id="160" w:name="_Toc395095149"/>
-      <w:bookmarkStart w:id="161" w:name="_Toc395107348"/>
-      <w:bookmarkStart w:id="162" w:name="_Toc395163188"/>
-      <w:bookmarkStart w:id="163" w:name="_Toc395165906"/>
-      <w:bookmarkStart w:id="164" w:name="_Toc395166941"/>
-      <w:bookmarkStart w:id="165" w:name="AppE"/>
-      <w:bookmarkStart w:id="166" w:name="_Toc443636100"/>
-      <w:bookmarkStart w:id="167" w:name="_Toc347687292"/>
-      <w:bookmarkEnd w:id="145"/>
+      <w:bookmarkStart w:id="157" w:name="_Toc363205558"/>
+      <w:bookmarkStart w:id="158" w:name="_Toc395081365"/>
+      <w:bookmarkStart w:id="159" w:name="_Toc395092003"/>
+      <w:bookmarkStart w:id="160" w:name="_Toc395093012"/>
+      <w:bookmarkStart w:id="161" w:name="_Toc395095149"/>
+      <w:bookmarkStart w:id="162" w:name="_Toc395107348"/>
+      <w:bookmarkStart w:id="163" w:name="_Toc395163188"/>
+      <w:bookmarkStart w:id="164" w:name="_Toc395165906"/>
+      <w:bookmarkStart w:id="165" w:name="_Toc395166941"/>
+      <w:bookmarkStart w:id="166" w:name="AppE"/>
+      <w:bookmarkStart w:id="167" w:name="_Toc443636100"/>
+      <w:bookmarkStart w:id="168" w:name="_Toc347687292"/>
       <w:bookmarkEnd w:id="146"/>
       <w:bookmarkEnd w:id="147"/>
       <w:bookmarkEnd w:id="148"/>
@@ -6722,6 +6696,7 @@
       <w:bookmarkEnd w:id="150"/>
       <w:bookmarkEnd w:id="151"/>
       <w:bookmarkEnd w:id="152"/>
+      <w:bookmarkEnd w:id="153"/>
       <w:r>
         <w:lastRenderedPageBreak/>
         <w:t xml:space="preserve">Appendix E: </w:t>
@@ -6729,7 +6704,6 @@
       <w:r>
         <w:t>Referenced Documents</w:t>
       </w:r>
-      <w:bookmarkEnd w:id="156"/>
       <w:bookmarkEnd w:id="157"/>
       <w:bookmarkEnd w:id="158"/>
       <w:bookmarkEnd w:id="159"/>
@@ -6741,19 +6715,20 @@
       <w:bookmarkEnd w:id="165"/>
       <w:bookmarkEnd w:id="166"/>
       <w:bookmarkEnd w:id="167"/>
+      <w:bookmarkEnd w:id="168"/>
     </w:p>
     <w:p>
       <w:pPr>
         <w:pStyle w:val="InstructionalText"/>
       </w:pPr>
-      <w:bookmarkStart w:id="168" w:name="_Toc391640585"/>
-      <w:bookmarkStart w:id="169" w:name="_Toc395092488"/>
-      <w:bookmarkStart w:id="170" w:name="_Toc395104119"/>
-      <w:bookmarkStart w:id="171" w:name="_Toc395104375"/>
-      <w:bookmarkStart w:id="172" w:name="_Toc395107356"/>
-      <w:bookmarkStart w:id="173" w:name="_Toc395163198"/>
-      <w:bookmarkStart w:id="174" w:name="_Toc395165916"/>
-      <w:bookmarkStart w:id="175" w:name="_Toc395166955"/>
+      <w:bookmarkStart w:id="169" w:name="_Toc391640585"/>
+      <w:bookmarkStart w:id="170" w:name="_Toc395092488"/>
+      <w:bookmarkStart w:id="171" w:name="_Toc395104119"/>
+      <w:bookmarkStart w:id="172" w:name="_Toc395104375"/>
+      <w:bookmarkStart w:id="173" w:name="_Toc395107356"/>
+      <w:bookmarkStart w:id="174" w:name="_Toc395163198"/>
+      <w:bookmarkStart w:id="175" w:name="_Toc395165916"/>
+      <w:bookmarkStart w:id="176" w:name="_Toc395166955"/>
       <w:r>
         <w:t xml:space="preserve">Instructions: Summarize the relationship of this document to other relevant documents. Provide identifying information for all documents used to arrive at and/or referenced within this document (e.g., related and/or companion documents, prerequisite documents, relevant technical documentation, </w:t>
       </w:r>
@@ -6765,37 +6740,24 @@
       <w:pPr>
         <w:pStyle w:val="Caption"/>
       </w:pPr>
-      <w:bookmarkStart w:id="176" w:name="_Toc434300525"/>
-      <w:bookmarkStart w:id="177" w:name="_Toc443978622"/>
+      <w:bookmarkStart w:id="177" w:name="_Toc434300525"/>
+      <w:bookmarkStart w:id="178" w:name="_Toc443978622"/>
       <w:r>
         <w:t xml:space="preserve">Table </w:t>
       </w:r>
-      <w:r>
-        <w:fldChar w:fldCharType="begin"/>
-      </w:r>
-      <w:r>
-        <w:instrText xml:space="preserve"> SEQ Table \* ARABIC </w:instrText>
-      </w:r>
-      <w:r>
-        <w:fldChar w:fldCharType="separate"/>
-      </w:r>
-      <w:r>
-        <w:rPr>
-          <w:noProof/>
-        </w:rPr>
-        <w:t>11</w:t>
-      </w:r>
-      <w:r>
-        <w:rPr>
-          <w:noProof/>
-        </w:rPr>
-        <w:fldChar w:fldCharType="end"/>
-      </w:r>
+      <w:fldSimple w:instr=" SEQ Table \* ARABIC ">
+        <w:r>
+          <w:rPr>
+            <w:noProof/>
+          </w:rPr>
+          <w:t>11</w:t>
+        </w:r>
+      </w:fldSimple>
       <w:r>
         <w:t xml:space="preserve"> - Referenced Documents</w:t>
       </w:r>
-      <w:bookmarkEnd w:id="176"/>
       <w:bookmarkEnd w:id="177"/>
+      <w:bookmarkEnd w:id="178"/>
     </w:p>
     <w:tbl>
       <w:tblPr>
@@ -7097,19 +7059,18 @@
       <w:pPr>
         <w:pStyle w:val="BackMatterHeading"/>
       </w:pPr>
-      <w:bookmarkStart w:id="178" w:name="_Toc363205561"/>
-      <w:bookmarkStart w:id="179" w:name="_Toc395081366"/>
-      <w:bookmarkStart w:id="180" w:name="_Toc395092004"/>
-      <w:bookmarkStart w:id="181" w:name="_Toc395093013"/>
-      <w:bookmarkStart w:id="182" w:name="_Toc395095150"/>
-      <w:bookmarkStart w:id="183" w:name="_Toc395107349"/>
-      <w:bookmarkStart w:id="184" w:name="_Toc395163189"/>
-      <w:bookmarkStart w:id="185" w:name="_Toc395165907"/>
-      <w:bookmarkStart w:id="186" w:name="_Toc395166942"/>
-      <w:bookmarkStart w:id="187" w:name="AppF"/>
-      <w:bookmarkStart w:id="188" w:name="_Toc443636101"/>
-      <w:bookmarkStart w:id="189" w:name="_Toc347687293"/>
-      <w:bookmarkEnd w:id="168"/>
+      <w:bookmarkStart w:id="179" w:name="_Toc363205561"/>
+      <w:bookmarkStart w:id="180" w:name="_Toc395081366"/>
+      <w:bookmarkStart w:id="181" w:name="_Toc395092004"/>
+      <w:bookmarkStart w:id="182" w:name="_Toc395093013"/>
+      <w:bookmarkStart w:id="183" w:name="_Toc395095150"/>
+      <w:bookmarkStart w:id="184" w:name="_Toc395107349"/>
+      <w:bookmarkStart w:id="185" w:name="_Toc395163189"/>
+      <w:bookmarkStart w:id="186" w:name="_Toc395165907"/>
+      <w:bookmarkStart w:id="187" w:name="_Toc395166942"/>
+      <w:bookmarkStart w:id="188" w:name="AppF"/>
+      <w:bookmarkStart w:id="189" w:name="_Toc443636101"/>
+      <w:bookmarkStart w:id="190" w:name="_Toc347687293"/>
       <w:bookmarkEnd w:id="169"/>
       <w:bookmarkEnd w:id="170"/>
       <w:bookmarkEnd w:id="171"/>
@@ -7117,6 +7078,7 @@
       <w:bookmarkEnd w:id="173"/>
       <w:bookmarkEnd w:id="174"/>
       <w:bookmarkEnd w:id="175"/>
+      <w:bookmarkEnd w:id="176"/>
       <w:r>
         <w:lastRenderedPageBreak/>
         <w:t xml:space="preserve">Appendix F: </w:t>
@@ -7124,7 +7086,6 @@
       <w:r>
         <w:t>Approvals</w:t>
       </w:r>
-      <w:bookmarkEnd w:id="178"/>
       <w:bookmarkEnd w:id="179"/>
       <w:bookmarkEnd w:id="180"/>
       <w:bookmarkEnd w:id="181"/>
@@ -7136,6 +7097,7 @@
       <w:bookmarkEnd w:id="187"/>
       <w:bookmarkEnd w:id="188"/>
       <w:bookmarkEnd w:id="189"/>
+      <w:bookmarkEnd w:id="190"/>
     </w:p>
     <w:p>
       <w:pPr>
@@ -7187,41 +7149,28 @@
       <w:pPr>
         <w:pStyle w:val="Caption"/>
       </w:pPr>
-      <w:bookmarkStart w:id="190" w:name="_Toc398804287"/>
-      <w:bookmarkStart w:id="191" w:name="_Ref430942566"/>
-      <w:bookmarkStart w:id="192" w:name="_Toc434300526"/>
-      <w:bookmarkStart w:id="193" w:name="_Toc443978623"/>
+      <w:bookmarkStart w:id="191" w:name="_Toc398804287"/>
+      <w:bookmarkStart w:id="192" w:name="_Ref430942566"/>
+      <w:bookmarkStart w:id="193" w:name="_Toc434300526"/>
+      <w:bookmarkStart w:id="194" w:name="_Toc443978623"/>
       <w:r>
         <w:t xml:space="preserve">Table </w:t>
       </w:r>
-      <w:r>
-        <w:fldChar w:fldCharType="begin"/>
-      </w:r>
-      <w:r>
-        <w:instrText xml:space="preserve"> SEQ Table \* ARABIC </w:instrText>
-      </w:r>
-      <w:r>
-        <w:fldChar w:fldCharType="separate"/>
-      </w:r>
-      <w:r>
-        <w:rPr>
-          <w:noProof/>
-        </w:rPr>
-        <w:t>12</w:t>
-      </w:r>
-      <w:r>
-        <w:rPr>
-          <w:noProof/>
-        </w:rPr>
-        <w:fldChar w:fldCharType="end"/>
-      </w:r>
+      <w:fldSimple w:instr=" SEQ Table \* ARABIC ">
+        <w:r>
+          <w:rPr>
+            <w:noProof/>
+          </w:rPr>
+          <w:t>12</w:t>
+        </w:r>
+      </w:fldSimple>
       <w:r>
         <w:t xml:space="preserve"> - Approvals</w:t>
       </w:r>
-      <w:bookmarkEnd w:id="190"/>
       <w:bookmarkEnd w:id="191"/>
       <w:bookmarkEnd w:id="192"/>
       <w:bookmarkEnd w:id="193"/>
+      <w:bookmarkEnd w:id="194"/>
     </w:p>
     <w:tbl>
       <w:tblPr>
@@ -7408,18 +7357,18 @@
       <w:pPr>
         <w:pStyle w:val="BackMatterHeading"/>
       </w:pPr>
-      <w:bookmarkStart w:id="194" w:name="_Toc363205562"/>
-      <w:bookmarkStart w:id="195" w:name="_Toc395081367"/>
-      <w:bookmarkStart w:id="196" w:name="_Toc395092005"/>
-      <w:bookmarkStart w:id="197" w:name="_Toc395093014"/>
-      <w:bookmarkStart w:id="198" w:name="_Toc395095151"/>
-      <w:bookmarkStart w:id="199" w:name="_Toc395107350"/>
-      <w:bookmarkStart w:id="200" w:name="_Toc395163190"/>
-      <w:bookmarkStart w:id="201" w:name="_Toc395165908"/>
-      <w:bookmarkStart w:id="202" w:name="_Toc395166943"/>
-      <w:bookmarkStart w:id="203" w:name="AppG"/>
-      <w:bookmarkStart w:id="204" w:name="_Toc443636102"/>
-      <w:bookmarkStart w:id="205" w:name="_Toc347687294"/>
+      <w:bookmarkStart w:id="195" w:name="_Toc363205562"/>
+      <w:bookmarkStart w:id="196" w:name="_Toc395081367"/>
+      <w:bookmarkStart w:id="197" w:name="_Toc395092005"/>
+      <w:bookmarkStart w:id="198" w:name="_Toc395093014"/>
+      <w:bookmarkStart w:id="199" w:name="_Toc395095151"/>
+      <w:bookmarkStart w:id="200" w:name="_Toc395107350"/>
+      <w:bookmarkStart w:id="201" w:name="_Toc395163190"/>
+      <w:bookmarkStart w:id="202" w:name="_Toc395165908"/>
+      <w:bookmarkStart w:id="203" w:name="_Toc395166943"/>
+      <w:bookmarkStart w:id="204" w:name="AppG"/>
+      <w:bookmarkStart w:id="205" w:name="_Toc443636102"/>
+      <w:bookmarkStart w:id="206" w:name="_Toc347687294"/>
       <w:r>
         <w:lastRenderedPageBreak/>
         <w:t xml:space="preserve">Appendix G: </w:t>
@@ -7433,7 +7382,6 @@
       <w:r>
         <w:t>Template Instructions</w:t>
       </w:r>
-      <w:bookmarkEnd w:id="194"/>
       <w:bookmarkEnd w:id="195"/>
       <w:bookmarkEnd w:id="196"/>
       <w:bookmarkEnd w:id="197"/>
@@ -7445,6 +7393,7 @@
       <w:bookmarkEnd w:id="203"/>
       <w:bookmarkEnd w:id="204"/>
       <w:bookmarkEnd w:id="205"/>
+      <w:bookmarkEnd w:id="206"/>
     </w:p>
     <w:p>
       <w:pPr>
@@ -7572,17 +7521,17 @@
       <w:pPr>
         <w:pStyle w:val="BackMatterHeading"/>
       </w:pPr>
-      <w:bookmarkStart w:id="206" w:name="_Toc395081369"/>
-      <w:bookmarkStart w:id="207" w:name="_Toc395092007"/>
-      <w:bookmarkStart w:id="208" w:name="_Toc395093016"/>
-      <w:bookmarkStart w:id="209" w:name="_Toc395095153"/>
-      <w:bookmarkStart w:id="210" w:name="_Toc395107352"/>
-      <w:bookmarkStart w:id="211" w:name="_Toc395163192"/>
-      <w:bookmarkStart w:id="212" w:name="_Toc395165910"/>
-      <w:bookmarkStart w:id="213" w:name="_Toc395166945"/>
-      <w:bookmarkStart w:id="214" w:name="AppI"/>
-      <w:bookmarkStart w:id="215" w:name="_Toc443636104"/>
-      <w:bookmarkStart w:id="216" w:name="_Toc347687295"/>
+      <w:bookmarkStart w:id="207" w:name="_Toc395081369"/>
+      <w:bookmarkStart w:id="208" w:name="_Toc395092007"/>
+      <w:bookmarkStart w:id="209" w:name="_Toc395093016"/>
+      <w:bookmarkStart w:id="210" w:name="_Toc395095153"/>
+      <w:bookmarkStart w:id="211" w:name="_Toc395107352"/>
+      <w:bookmarkStart w:id="212" w:name="_Toc395163192"/>
+      <w:bookmarkStart w:id="213" w:name="_Toc395165910"/>
+      <w:bookmarkStart w:id="214" w:name="_Toc395166945"/>
+      <w:bookmarkStart w:id="215" w:name="AppI"/>
+      <w:bookmarkStart w:id="216" w:name="_Toc443636104"/>
+      <w:bookmarkStart w:id="217" w:name="_Toc347687295"/>
       <w:r>
         <w:lastRenderedPageBreak/>
         <w:t>Appendix H</w:t>
@@ -7593,7 +7542,6 @@
       <w:r>
         <w:t>Additional Appendices</w:t>
       </w:r>
-      <w:bookmarkEnd w:id="206"/>
       <w:bookmarkEnd w:id="207"/>
       <w:bookmarkEnd w:id="208"/>
       <w:bookmarkEnd w:id="209"/>
@@ -7604,6 +7552,7 @@
       <w:bookmarkEnd w:id="214"/>
       <w:bookmarkEnd w:id="215"/>
       <w:bookmarkEnd w:id="216"/>
+      <w:bookmarkEnd w:id="217"/>
     </w:p>
     <w:p>
       <w:pPr>
@@ -7633,8 +7582,8 @@
       <w:bookmarkEnd w:id="38"/>
     </w:p>
     <w:sectPr>
-      <w:headerReference w:type="default" r:id="rId16"/>
-      <w:footerReference w:type="default" r:id="rId17"/>
+      <w:headerReference w:type="default" r:id="rId17"/>
+      <w:footerReference w:type="default" r:id="rId18"/>
       <w:pgSz w:w="12240" w:h="15840" w:code="1"/>
       <w:pgMar w:top="1440" w:right="1440" w:bottom="1440" w:left="1440" w:header="504" w:footer="504" w:gutter="0"/>
       <w:cols w:space="720"/>
@@ -7642,6 +7591,27 @@
     </w:sectPr>
   </w:body>
 </w:document>
+</file>
+
+<file path=word/comments.xml><?xml version="1.0" encoding="utf-8"?>
+<w:comments xmlns:wpc="http://schemas.microsoft.com/office/word/2010/wordprocessingCanvas" xmlns:mo="http://schemas.microsoft.com/office/mac/office/2008/main" xmlns:mc="http://schemas.openxmlformats.org/markup-compatibility/2006" xmlns:mv="urn:schemas-microsoft-com:mac:vml" xmlns:o="urn:schemas-microsoft-com:office:office" xmlns:r="http://schemas.openxmlformats.org/officeDocument/2006/relationships" xmlns:m="http://schemas.openxmlformats.org/officeDocument/2006/math" xmlns:v="urn:schemas-microsoft-com:vml" xmlns:wp14="http://schemas.microsoft.com/office/word/2010/wordprocessingDrawing" xmlns:wp="http://schemas.openxmlformats.org/drawingml/2006/wordprocessingDrawing" xmlns:w10="urn:schemas-microsoft-com:office:word" xmlns:w="http://schemas.openxmlformats.org/wordprocessingml/2006/main" xmlns:w14="http://schemas.microsoft.com/office/word/2010/wordml" xmlns:wpg="http://schemas.microsoft.com/office/word/2010/wordprocessingGroup" xmlns:wpi="http://schemas.microsoft.com/office/word/2010/wordprocessingInk" xmlns:wne="http://schemas.microsoft.com/office/word/2006/wordml" xmlns:wps="http://schemas.microsoft.com/office/word/2010/wordprocessingShape" mc:Ignorable="w14 wp14">
+  <w:comment w:id="26" w:author="Author" w:initials="A">
+    <w:p>
+      <w:pPr>
+        <w:pStyle w:val="CommentText"/>
+      </w:pPr>
+      <w:r>
+        <w:rPr>
+          <w:rStyle w:val="CommentReference"/>
+        </w:rPr>
+        <w:annotationRef/>
+      </w:r>
+      <w:r>
+        <w:t>what baud rate does the CAN bus work at</w:t>
+      </w:r>
+    </w:p>
+  </w:comment>
+</w:comments>
 </file>
 
 <file path=word/endnotes.xml><?xml version="1.0" encoding="utf-8"?>
@@ -7675,10 +7645,7 @@
       <w:spacing w:before="120"/>
     </w:pPr>
     <w:r>
-      <w:t>I</w:t>
-    </w:r>
-    <w:r>
-      <w:t>CD Version 0.1</w:t>
+      <w:t>ICD Version 0.1</w:t>
     </w:r>
     <w:r>
       <w:tab/>
@@ -7696,7 +7663,7 @@
       <w:rPr>
         <w:noProof/>
       </w:rPr>
-      <w:t>iii</w:t>
+      <w:t>12</w:t>
     </w:r>
     <w:r>
       <w:rPr>
@@ -7720,10 +7687,7 @@
       <w:spacing w:before="120"/>
     </w:pPr>
     <w:r>
-      <w:t>I</w:t>
-    </w:r>
-    <w:r>
-      <w:t>CD Version 0.1</w:t>
+      <w:t>ICD Version 0.1</w:t>
     </w:r>
     <w:r>
       <w:tab/>
@@ -7741,7 +7705,7 @@
       <w:rPr>
         <w:noProof/>
       </w:rPr>
-      <w:t>20</w:t>
+      <w:t>15</w:t>
     </w:r>
     <w:r>
       <w:rPr>
@@ -7751,8 +7715,6 @@
     </w:r>
     <w:r>
       <w:tab/>
-    </w:r>
-    <w:r>
       <w:t>LFEV-Y5</w:t>
     </w:r>
   </w:p>
@@ -7794,27 +7756,14 @@
     <w:r>
       <w:tab/>
     </w:r>
-    <w:r>
-      <w:fldChar w:fldCharType="begin"/>
-    </w:r>
-    <w:r>
-      <w:instrText xml:space="preserve"> STYLEREF  "Front Matter Header"  \* MERGEFORMAT </w:instrText>
-    </w:r>
-    <w:r>
-      <w:fldChar w:fldCharType="separate"/>
-    </w:r>
-    <w:r>
-      <w:rPr>
-        <w:noProof/>
-      </w:rPr>
-      <w:t>List of Figures</w:t>
-    </w:r>
-    <w:r>
-      <w:rPr>
-        <w:noProof/>
-      </w:rPr>
-      <w:fldChar w:fldCharType="end"/>
-    </w:r>
+    <w:fldSimple w:instr=" STYLEREF  &quot;Front Matter Header&quot;  \* MERGEFORMAT ">
+      <w:r>
+        <w:rPr>
+          <w:noProof/>
+        </w:rPr>
+        <w:t>List of Figures</w:t>
+      </w:r>
+    </w:fldSimple>
   </w:p>
 </w:hdr>
 </file>
@@ -7831,27 +7780,14 @@
     <w:r>
       <w:tab/>
     </w:r>
-    <w:r>
-      <w:fldChar w:fldCharType="begin"/>
-    </w:r>
-    <w:r>
-      <w:instrText xml:space="preserve"> STYLEREF  "Heading 2"  \* MERGEFORMAT </w:instrText>
-    </w:r>
-    <w:r>
-      <w:fldChar w:fldCharType="separate"/>
-    </w:r>
-    <w:r>
-      <w:rPr>
-        <w:noProof/>
-      </w:rPr>
-      <w:t>Purpose of Interface Control</w:t>
-    </w:r>
-    <w:r>
-      <w:rPr>
-        <w:noProof/>
-      </w:rPr>
-      <w:fldChar w:fldCharType="end"/>
-    </w:r>
+    <w:fldSimple w:instr=" STYLEREF  &quot;Heading 2&quot;  \* MERGEFORMAT ">
+      <w:r>
+        <w:rPr>
+          <w:noProof/>
+        </w:rPr>
+        <w:t>Qualification Methods</w:t>
+      </w:r>
+    </w:fldSimple>
   </w:p>
 </w:hdr>
 </file>
@@ -7868,27 +7804,14 @@
     <w:r>
       <w:tab/>
     </w:r>
-    <w:r>
-      <w:fldChar w:fldCharType="begin"/>
-    </w:r>
-    <w:r>
-      <w:instrText xml:space="preserve"> STYLEREF  "Back Matter Heading"  \* MERGEFORMAT </w:instrText>
-    </w:r>
-    <w:r>
-      <w:fldChar w:fldCharType="separate"/>
-    </w:r>
-    <w:r>
-      <w:rPr>
-        <w:noProof/>
-      </w:rPr>
-      <w:t>Appendix H: Additional Appendices</w:t>
-    </w:r>
-    <w:r>
-      <w:rPr>
-        <w:noProof/>
-      </w:rPr>
-      <w:fldChar w:fldCharType="end"/>
-    </w:r>
+    <w:fldSimple w:instr=" STYLEREF  &quot;Back Matter Heading&quot;  \* MERGEFORMAT ">
+      <w:r>
+        <w:rPr>
+          <w:noProof/>
+        </w:rPr>
+        <w:t>Appendix C: Acronyms</w:t>
+      </w:r>
+    </w:fldSimple>
   </w:p>
 </w:hdr>
 </file>
@@ -14047,6 +13970,73 @@
       <w:lang w:eastAsia="ar-SA"/>
     </w:rPr>
   </w:style>
+  <w:style w:type="character" w:styleId="CommentReference">
+    <w:name w:val="annotation reference"/>
+    <w:basedOn w:val="DefaultParagraphFont"/>
+    <w:uiPriority w:val="99"/>
+    <w:semiHidden/>
+    <w:unhideWhenUsed/>
+    <w:rsid w:val="00E267EE"/>
+    <w:rPr>
+      <w:sz w:val="18"/>
+      <w:szCs w:val="18"/>
+    </w:rPr>
+  </w:style>
+  <w:style w:type="paragraph" w:styleId="CommentText">
+    <w:name w:val="annotation text"/>
+    <w:basedOn w:val="Normal"/>
+    <w:link w:val="CommentTextChar"/>
+    <w:uiPriority w:val="99"/>
+    <w:semiHidden/>
+    <w:unhideWhenUsed/>
+    <w:rsid w:val="00E267EE"/>
+    <w:rPr>
+      <w:sz w:val="24"/>
+      <w:szCs w:val="24"/>
+    </w:rPr>
+  </w:style>
+  <w:style w:type="character" w:customStyle="1" w:styleId="CommentTextChar">
+    <w:name w:val="Comment Text Char"/>
+    <w:basedOn w:val="DefaultParagraphFont"/>
+    <w:link w:val="CommentText"/>
+    <w:uiPriority w:val="99"/>
+    <w:semiHidden/>
+    <w:rsid w:val="00E267EE"/>
+    <w:rPr>
+      <w:rFonts w:ascii="Arial" w:hAnsi="Arial"/>
+      <w:sz w:val="24"/>
+      <w:szCs w:val="24"/>
+    </w:rPr>
+  </w:style>
+  <w:style w:type="paragraph" w:styleId="CommentSubject">
+    <w:name w:val="annotation subject"/>
+    <w:basedOn w:val="CommentText"/>
+    <w:next w:val="CommentText"/>
+    <w:link w:val="CommentSubjectChar"/>
+    <w:semiHidden/>
+    <w:unhideWhenUsed/>
+    <w:rsid w:val="00E267EE"/>
+    <w:rPr>
+      <w:b/>
+      <w:bCs/>
+      <w:sz w:val="20"/>
+      <w:szCs w:val="20"/>
+    </w:rPr>
+  </w:style>
+  <w:style w:type="character" w:customStyle="1" w:styleId="CommentSubjectChar">
+    <w:name w:val="Comment Subject Char"/>
+    <w:basedOn w:val="CommentTextChar"/>
+    <w:link w:val="CommentSubject"/>
+    <w:semiHidden/>
+    <w:rsid w:val="00E267EE"/>
+    <w:rPr>
+      <w:rFonts w:ascii="Arial" w:hAnsi="Arial"/>
+      <w:b/>
+      <w:bCs/>
+      <w:sz w:val="24"/>
+      <w:szCs w:val="24"/>
+    </w:rPr>
+  </w:style>
 </w:styles>
 </file>
 
@@ -16813,6 +16803,73 @@
       <w:color w:val="0000FF"/>
       <w:sz w:val="24"/>
       <w:lang w:eastAsia="ar-SA"/>
+    </w:rPr>
+  </w:style>
+  <w:style w:type="character" w:styleId="CommentReference">
+    <w:name w:val="annotation reference"/>
+    <w:basedOn w:val="DefaultParagraphFont"/>
+    <w:uiPriority w:val="99"/>
+    <w:semiHidden/>
+    <w:unhideWhenUsed/>
+    <w:rsid w:val="00E267EE"/>
+    <w:rPr>
+      <w:sz w:val="18"/>
+      <w:szCs w:val="18"/>
+    </w:rPr>
+  </w:style>
+  <w:style w:type="paragraph" w:styleId="CommentText">
+    <w:name w:val="annotation text"/>
+    <w:basedOn w:val="Normal"/>
+    <w:link w:val="CommentTextChar"/>
+    <w:uiPriority w:val="99"/>
+    <w:semiHidden/>
+    <w:unhideWhenUsed/>
+    <w:rsid w:val="00E267EE"/>
+    <w:rPr>
+      <w:sz w:val="24"/>
+      <w:szCs w:val="24"/>
+    </w:rPr>
+  </w:style>
+  <w:style w:type="character" w:customStyle="1" w:styleId="CommentTextChar">
+    <w:name w:val="Comment Text Char"/>
+    <w:basedOn w:val="DefaultParagraphFont"/>
+    <w:link w:val="CommentText"/>
+    <w:uiPriority w:val="99"/>
+    <w:semiHidden/>
+    <w:rsid w:val="00E267EE"/>
+    <w:rPr>
+      <w:rFonts w:ascii="Arial" w:hAnsi="Arial"/>
+      <w:sz w:val="24"/>
+      <w:szCs w:val="24"/>
+    </w:rPr>
+  </w:style>
+  <w:style w:type="paragraph" w:styleId="CommentSubject">
+    <w:name w:val="annotation subject"/>
+    <w:basedOn w:val="CommentText"/>
+    <w:next w:val="CommentText"/>
+    <w:link w:val="CommentSubjectChar"/>
+    <w:semiHidden/>
+    <w:unhideWhenUsed/>
+    <w:rsid w:val="00E267EE"/>
+    <w:rPr>
+      <w:b/>
+      <w:bCs/>
+      <w:sz w:val="20"/>
+      <w:szCs w:val="20"/>
+    </w:rPr>
+  </w:style>
+  <w:style w:type="character" w:customStyle="1" w:styleId="CommentSubjectChar">
+    <w:name w:val="Comment Subject Char"/>
+    <w:basedOn w:val="CommentTextChar"/>
+    <w:link w:val="CommentSubject"/>
+    <w:semiHidden/>
+    <w:rsid w:val="00E267EE"/>
+    <w:rPr>
+      <w:rFonts w:ascii="Arial" w:hAnsi="Arial"/>
+      <w:b/>
+      <w:bCs/>
+      <w:sz w:val="24"/>
+      <w:szCs w:val="24"/>
     </w:rPr>
   </w:style>
 </w:styles>
@@ -17418,7 +17475,7 @@
 </file>
 
 <file path=customXml/itemProps5.xml><?xml version="1.0" encoding="utf-8"?>
-<ds:datastoreItem xmlns:ds="http://schemas.openxmlformats.org/officeDocument/2006/customXml" ds:itemID="{27402A9D-982A-BB49-8952-2AF2CBFF9527}">
+<ds:datastoreItem xmlns:ds="http://schemas.openxmlformats.org/officeDocument/2006/customXml" ds:itemID="{0D768044-2FB8-2744-BA7C-7E027F82817F}">
   <ds:schemaRefs>
     <ds:schemaRef ds:uri="http://schemas.openxmlformats.org/officeDocument/2006/bibliography"/>
   </ds:schemaRefs>

</xml_diff>

<commit_message>
Updated ICD.  Should make document for each sys
</commit_message>
<xml_diff>
--- a/CAN_Bus_InterfaceControlDocument.docx
+++ b/CAN_Bus_InterfaceControlDocument.docx
@@ -25,6 +25,7 @@
         <w:pStyle w:val="Heading1"/>
       </w:pPr>
       <w:bookmarkStart w:id="0" w:name="_Toc443636078"/>
+      <w:commentRangeStart w:id="1"/>
       <w:r>
         <w:t>CAN Bus</w:t>
       </w:r>
@@ -32,7 +33,20 @@
         <w:t xml:space="preserve"> </w:t>
       </w:r>
       <w:r>
-        <w:t>Interface Control</w:t>
+        <w:t xml:space="preserve">Interface </w:t>
+      </w:r>
+      <w:commentRangeEnd w:id="1"/>
+      <w:r>
+        <w:rPr>
+          <w:rStyle w:val="CommentReference"/>
+          <w:rFonts w:ascii="Arial" w:eastAsia="Times New Roman" w:hAnsi="Arial" w:cs="Times New Roman"/>
+          <w:b w:val="0"/>
+          <w:kern w:val="0"/>
+        </w:rPr>
+        <w:commentReference w:id="1"/>
+      </w:r>
+      <w:r>
+        <w:t>Control</w:t>
       </w:r>
       <w:r>
         <w:t xml:space="preserve"> Document</w:t>
@@ -77,6 +91,8 @@
       <w:r>
         <w:t>ICD001</w:t>
       </w:r>
+      <w:bookmarkStart w:id="2" w:name="_GoBack"/>
+      <w:bookmarkEnd w:id="2"/>
     </w:p>
     <w:p>
       <w:pPr>
@@ -85,12 +101,12 @@
       <w:r>
         <w:t xml:space="preserve"> </w:t>
       </w:r>
-      <w:bookmarkStart w:id="1" w:name="_Toc278187082"/>
-      <w:bookmarkStart w:id="2" w:name="_Toc278189218"/>
-      <w:bookmarkStart w:id="3" w:name="_Toc497634056"/>
-      <w:bookmarkStart w:id="4" w:name="_Toc498235584"/>
-      <w:bookmarkStart w:id="5" w:name="_Toc498325024"/>
-      <w:bookmarkStart w:id="6" w:name="_Toc499106663"/>
+      <w:bookmarkStart w:id="3" w:name="_Toc278187082"/>
+      <w:bookmarkStart w:id="4" w:name="_Toc278189218"/>
+      <w:bookmarkStart w:id="5" w:name="_Toc497634056"/>
+      <w:bookmarkStart w:id="6" w:name="_Toc498235584"/>
+      <w:bookmarkStart w:id="7" w:name="_Toc498325024"/>
+      <w:bookmarkStart w:id="8" w:name="_Toc499106663"/>
     </w:p>
     <w:p>
       <w:pPr>
@@ -108,8 +124,8 @@
         <w:lastRenderedPageBreak/>
         <w:t>Table of Contents</w:t>
       </w:r>
-      <w:bookmarkEnd w:id="1"/>
-      <w:bookmarkEnd w:id="2"/>
+      <w:bookmarkEnd w:id="3"/>
+      <w:bookmarkEnd w:id="4"/>
     </w:p>
     <w:p>
       <w:pPr>
@@ -1640,14 +1656,14 @@
       <w:pPr>
         <w:pStyle w:val="FrontMatterHeader"/>
       </w:pPr>
-      <w:bookmarkStart w:id="7" w:name="_Toc278187083"/>
-      <w:bookmarkStart w:id="8" w:name="_Toc278189219"/>
+      <w:bookmarkStart w:id="9" w:name="_Toc278187083"/>
+      <w:bookmarkStart w:id="10" w:name="_Toc278189219"/>
       <w:r>
         <w:lastRenderedPageBreak/>
         <w:t>List of Figures</w:t>
       </w:r>
-      <w:bookmarkEnd w:id="7"/>
-      <w:bookmarkEnd w:id="8"/>
+      <w:bookmarkEnd w:id="9"/>
+      <w:bookmarkEnd w:id="10"/>
     </w:p>
     <w:p>
       <w:pPr>
@@ -1682,13 +1698,13 @@
       <w:pPr>
         <w:pStyle w:val="FrontMatterHeader"/>
       </w:pPr>
-      <w:bookmarkStart w:id="9" w:name="_Toc278187084"/>
-      <w:bookmarkStart w:id="10" w:name="_Toc278189220"/>
+      <w:bookmarkStart w:id="11" w:name="_Toc278187084"/>
+      <w:bookmarkStart w:id="12" w:name="_Toc278189220"/>
       <w:r>
         <w:t>List of Tables</w:t>
       </w:r>
-      <w:bookmarkEnd w:id="9"/>
-      <w:bookmarkEnd w:id="10"/>
+      <w:bookmarkEnd w:id="11"/>
+      <w:bookmarkEnd w:id="12"/>
     </w:p>
     <w:p>
       <w:pPr>
@@ -2458,18 +2474,14 @@
           <w:rPr>
             <w:webHidden/>
           </w:rPr>
-        </w:r>
-        <w:r>
-          <w:rPr>
-            <w:webHidden/>
-          </w:rPr>
           <w:fldChar w:fldCharType="separate"/>
         </w:r>
         <w:r>
           <w:rPr>
+            <w:b/>
             <w:webHidden/>
           </w:rPr>
-          <w:t>20</w:t>
+          <w:t>Error! Bookmark not defined.</w:t>
         </w:r>
         <w:r>
           <w:rPr>
@@ -2495,8 +2507,8 @@
       <w:pPr>
         <w:pStyle w:val="BodyText"/>
         <w:sectPr>
-          <w:headerReference w:type="default" r:id="rId13"/>
-          <w:footerReference w:type="default" r:id="rId14"/>
+          <w:headerReference w:type="default" r:id="rId14"/>
+          <w:footerReference w:type="default" r:id="rId15"/>
           <w:pgSz w:w="12240" w:h="15840" w:code="1"/>
           <w:pgMar w:top="1440" w:right="1440" w:bottom="1440" w:left="1440" w:header="504" w:footer="504" w:gutter="0"/>
           <w:pgNumType w:fmt="lowerRoman"/>
@@ -2505,38 +2517,38 @@
           <w:docGrid w:linePitch="299"/>
         </w:sectPr>
       </w:pPr>
-      <w:bookmarkStart w:id="11" w:name="_Toc278187080"/>
-      <w:bookmarkStart w:id="12" w:name="_Toc278189216"/>
+      <w:bookmarkStart w:id="13" w:name="_Toc278187080"/>
+      <w:bookmarkStart w:id="14" w:name="_Toc278189216"/>
     </w:p>
     <w:p>
       <w:pPr>
         <w:pStyle w:val="Heading2"/>
       </w:pPr>
-      <w:bookmarkStart w:id="13" w:name="_Ref320599733"/>
-      <w:bookmarkStart w:id="14" w:name="_Ref320599786"/>
-      <w:bookmarkStart w:id="15" w:name="_Toc323289937"/>
-      <w:bookmarkStart w:id="16" w:name="_Toc443636079"/>
-      <w:bookmarkStart w:id="17" w:name="_Toc497871702"/>
-      <w:bookmarkStart w:id="18" w:name="_Toc497872046"/>
-      <w:bookmarkStart w:id="19" w:name="_Toc497872814"/>
-      <w:bookmarkStart w:id="20" w:name="_Toc497872969"/>
-      <w:bookmarkStart w:id="21" w:name="_Toc497873017"/>
-      <w:bookmarkStart w:id="22" w:name="_Toc347687265"/>
-      <w:bookmarkEnd w:id="3"/>
-      <w:bookmarkEnd w:id="4"/>
+      <w:bookmarkStart w:id="15" w:name="_Ref320599733"/>
+      <w:bookmarkStart w:id="16" w:name="_Ref320599786"/>
+      <w:bookmarkStart w:id="17" w:name="_Toc323289937"/>
+      <w:bookmarkStart w:id="18" w:name="_Toc443636079"/>
+      <w:bookmarkStart w:id="19" w:name="_Toc497871702"/>
+      <w:bookmarkStart w:id="20" w:name="_Toc497872046"/>
+      <w:bookmarkStart w:id="21" w:name="_Toc497872814"/>
+      <w:bookmarkStart w:id="22" w:name="_Toc497872969"/>
+      <w:bookmarkStart w:id="23" w:name="_Toc497873017"/>
+      <w:bookmarkStart w:id="24" w:name="_Toc347687265"/>
       <w:bookmarkEnd w:id="5"/>
       <w:bookmarkEnd w:id="6"/>
-      <w:bookmarkEnd w:id="11"/>
-      <w:bookmarkEnd w:id="12"/>
+      <w:bookmarkEnd w:id="7"/>
+      <w:bookmarkEnd w:id="8"/>
+      <w:bookmarkEnd w:id="13"/>
+      <w:bookmarkEnd w:id="14"/>
       <w:r>
         <w:lastRenderedPageBreak/>
         <w:t>Purpose of Interface Control</w:t>
       </w:r>
-      <w:bookmarkEnd w:id="13"/>
-      <w:bookmarkEnd w:id="14"/>
       <w:bookmarkEnd w:id="15"/>
       <w:bookmarkEnd w:id="16"/>
-      <w:bookmarkEnd w:id="22"/>
+      <w:bookmarkEnd w:id="17"/>
+      <w:bookmarkEnd w:id="18"/>
+      <w:bookmarkEnd w:id="24"/>
     </w:p>
     <w:p>
       <w:pPr>
@@ -2603,16 +2615,16 @@
       <w:pPr>
         <w:pStyle w:val="Heading2"/>
       </w:pPr>
-      <w:bookmarkStart w:id="23" w:name="_Toc323289938"/>
-      <w:bookmarkStart w:id="24" w:name="_Toc443636080"/>
-      <w:bookmarkStart w:id="25" w:name="_Toc347687266"/>
+      <w:bookmarkStart w:id="25" w:name="_Toc323289938"/>
+      <w:bookmarkStart w:id="26" w:name="_Toc443636080"/>
+      <w:bookmarkStart w:id="27" w:name="_Toc347687266"/>
       <w:r>
         <w:lastRenderedPageBreak/>
         <w:t>Introduction</w:t>
       </w:r>
-      <w:bookmarkEnd w:id="23"/>
-      <w:bookmarkEnd w:id="24"/>
       <w:bookmarkEnd w:id="25"/>
+      <w:bookmarkEnd w:id="26"/>
+      <w:bookmarkEnd w:id="27"/>
     </w:p>
     <w:p>
       <w:pPr>
@@ -2685,16 +2697,16 @@
       <w:r>
         <w:t xml:space="preserve">All systems operate at </w:t>
       </w:r>
-      <w:commentRangeStart w:id="26"/>
+      <w:commentRangeStart w:id="28"/>
       <w:r>
         <w:t>???</w:t>
       </w:r>
-      <w:commentRangeEnd w:id="26"/>
+      <w:commentRangeEnd w:id="28"/>
       <w:r>
         <w:rPr>
           <w:rStyle w:val="CommentReference"/>
         </w:rPr>
-        <w:commentReference w:id="26"/>
+        <w:commentReference w:id="28"/>
       </w:r>
       <w:r>
         <w:t>.  To communicate on the network each device needs a unique arbitration number.  This is used to prevent packet collisions.  Data is expected to flow into the VSCADA system from all of the other subsystems.  VSCADA may poll any subsystem to ask for information.</w:t>
@@ -2734,6 +2746,17 @@
         <w:pStyle w:val="BodyText"/>
       </w:pPr>
       <w:r>
+        <w:t>Th</w:t>
+      </w:r>
+      <w:r>
+        <w:t>e TSV system should provide????</w:t>
+      </w:r>
+    </w:p>
+    <w:p>
+      <w:pPr>
+        <w:pStyle w:val="BodyText"/>
+      </w:pPr>
+      <w:r>
         <w:t>The TSI system should provide?????</w:t>
       </w:r>
     </w:p>
@@ -2750,7 +2773,7 @@
         <w:pStyle w:val="BodyText"/>
       </w:pPr>
       <w:r>
-        <w:t>The TSV system should provide????</w:t>
+        <w:t>The Cooling System should provide?????</w:t>
       </w:r>
     </w:p>
     <w:p>
@@ -2758,7 +2781,22 @@
         <w:pStyle w:val="BodyText"/>
       </w:pPr>
       <w:r>
-        <w:t>The Cooling System should provide?????</w:t>
+        <w:t xml:space="preserve">The </w:t>
+      </w:r>
+      <w:r>
+        <w:t xml:space="preserve">VSCADA system should </w:t>
+      </w:r>
+      <w:r>
+        <w:t>query each system</w:t>
+      </w:r>
+      <w:r>
+        <w:t xml:space="preserve">. </w:t>
+      </w:r>
+      <w:r>
+        <w:t xml:space="preserve">It will parse the packet and extract appropriate data to be able to </w:t>
+      </w:r>
+      <w:r>
+        <w:t>log telemetry from the other sub systems.</w:t>
       </w:r>
     </w:p>
     <w:p>
@@ -2766,26 +2804,18 @@
         <w:pStyle w:val="BodyText"/>
       </w:pPr>
       <w:r>
-        <w:t>The VSCADA system should?????</w:t>
+        <w:t>Traffic expected?????/Traffic size (8 bytes of data per packet)</w:t>
       </w:r>
     </w:p>
     <w:p>
       <w:pPr>
         <w:pStyle w:val="BodyText"/>
       </w:pPr>
-      <w:r>
-        <w:t>Traffic expected?????/Traffic size (8 bytes of data per packet)</w:t>
-      </w:r>
     </w:p>
     <w:p>
       <w:pPr>
         <w:pStyle w:val="BodyText"/>
       </w:pPr>
-    </w:p>
-    <w:p>
-      <w:pPr>
-        <w:pStyle w:val="BodyText"/>
-      </w:pPr>
       <w:r>
         <w:t xml:space="preserve">For each interface, </w:t>
       </w:r>
@@ -2841,16 +2871,16 @@
       <w:pPr>
         <w:pStyle w:val="Heading2"/>
       </w:pPr>
-      <w:bookmarkStart w:id="27" w:name="_Toc323289939"/>
-      <w:bookmarkStart w:id="28" w:name="_Toc443636081"/>
-      <w:bookmarkStart w:id="29" w:name="_Toc347687267"/>
+      <w:bookmarkStart w:id="29" w:name="_Toc323289939"/>
+      <w:bookmarkStart w:id="30" w:name="_Toc443636081"/>
+      <w:bookmarkStart w:id="31" w:name="_Toc347687267"/>
       <w:r>
         <w:lastRenderedPageBreak/>
         <w:t>Overview</w:t>
       </w:r>
-      <w:bookmarkEnd w:id="27"/>
-      <w:bookmarkEnd w:id="28"/>
       <w:bookmarkEnd w:id="29"/>
+      <w:bookmarkEnd w:id="30"/>
+      <w:bookmarkEnd w:id="31"/>
     </w:p>
     <w:p>
       <w:pPr>
@@ -2865,160 +2895,224 @@
     </w:p>
     <w:p>
       <w:pPr>
+        <w:pStyle w:val="BodyText"/>
+      </w:pPr>
+      <w:r>
+        <w:t xml:space="preserve">All subsystems will interface with the VSCADA system in a similar method.  </w:t>
+      </w:r>
+      <w:r>
+        <w:t xml:space="preserve">The VSCADA system will make a </w:t>
+      </w:r>
+      <w:r>
+        <w:t>2</w:t>
+      </w:r>
+      <w:r>
+        <w:t xml:space="preserve"> byte request.  The first byte will be used as a method of addressing the </w:t>
+      </w:r>
+      <w:r>
+        <w:t xml:space="preserve">subsystems.  This will be identical to the arbitration number given to each subsystem.  The second byte will be a reference to </w:t>
+      </w:r>
+      <w:r>
+        <w:t xml:space="preserve">a register.  This will be unique in each subsystem.  These registers may be read only or read write registers depending on what </w:t>
+      </w:r>
+      <w:r>
+        <w:t>information</w:t>
+      </w:r>
+      <w:r>
+        <w:t xml:space="preserve"> they contain.</w:t>
+      </w:r>
+    </w:p>
+    <w:p>
+      <w:pPr>
+        <w:pStyle w:val="BodyText"/>
+      </w:pPr>
+      <w:r>
+        <w:t>The TSV</w:t>
+      </w:r>
+    </w:p>
+    <w:p>
+      <w:pPr>
+        <w:pStyle w:val="BodyText"/>
+      </w:pPr>
+      <w:r>
+        <w:t xml:space="preserve">The </w:t>
+      </w:r>
+      <w:r>
+        <w:t>TSI</w:t>
+      </w:r>
+    </w:p>
+    <w:p>
+      <w:pPr>
+        <w:pStyle w:val="BodyText"/>
+      </w:pPr>
+      <w:r>
+        <w:t>The GLV</w:t>
+      </w:r>
+    </w:p>
+    <w:p>
+      <w:pPr>
+        <w:pStyle w:val="BodyText"/>
+      </w:pPr>
+      <w:r>
+        <w:t>The Cooling</w:t>
+      </w:r>
+    </w:p>
+    <w:p>
+      <w:pPr>
         <w:pStyle w:val="Heading2"/>
       </w:pPr>
-      <w:bookmarkStart w:id="30" w:name="_Toc288057811"/>
-      <w:bookmarkStart w:id="31" w:name="_Toc288057812"/>
-      <w:bookmarkStart w:id="32" w:name="_Toc288057813"/>
-      <w:bookmarkStart w:id="33" w:name="_Toc288057814"/>
-      <w:bookmarkStart w:id="34" w:name="_Toc288057839"/>
-      <w:bookmarkStart w:id="35" w:name="_Toc288057840"/>
-      <w:bookmarkStart w:id="36" w:name="_Toc323289940"/>
-      <w:bookmarkStart w:id="37" w:name="_Toc443636082"/>
-      <w:bookmarkStart w:id="38" w:name="_Toc490026795"/>
-      <w:bookmarkStart w:id="39" w:name="_Toc347687268"/>
-      <w:bookmarkEnd w:id="17"/>
-      <w:bookmarkEnd w:id="18"/>
+      <w:bookmarkStart w:id="32" w:name="_Toc288057811"/>
+      <w:bookmarkStart w:id="33" w:name="_Toc288057812"/>
+      <w:bookmarkStart w:id="34" w:name="_Toc288057813"/>
+      <w:bookmarkStart w:id="35" w:name="_Toc288057814"/>
+      <w:bookmarkStart w:id="36" w:name="_Toc288057839"/>
+      <w:bookmarkStart w:id="37" w:name="_Toc288057840"/>
+      <w:bookmarkStart w:id="38" w:name="_Toc323289940"/>
+      <w:bookmarkStart w:id="39" w:name="_Toc443636082"/>
+      <w:bookmarkStart w:id="40" w:name="_Toc490026795"/>
+      <w:bookmarkStart w:id="41" w:name="_Toc347687268"/>
       <w:bookmarkEnd w:id="19"/>
       <w:bookmarkEnd w:id="20"/>
       <w:bookmarkEnd w:id="21"/>
-      <w:bookmarkEnd w:id="30"/>
-      <w:bookmarkEnd w:id="31"/>
+      <w:bookmarkEnd w:id="22"/>
+      <w:bookmarkEnd w:id="23"/>
       <w:bookmarkEnd w:id="32"/>
       <w:bookmarkEnd w:id="33"/>
       <w:bookmarkEnd w:id="34"/>
       <w:bookmarkEnd w:id="35"/>
+      <w:bookmarkEnd w:id="36"/>
+      <w:bookmarkEnd w:id="37"/>
       <w:r>
         <w:lastRenderedPageBreak/>
         <w:t>Assumptions/Constraints/Risks</w:t>
       </w:r>
-      <w:bookmarkEnd w:id="36"/>
-      <w:bookmarkEnd w:id="37"/>
+      <w:bookmarkEnd w:id="38"/>
       <w:bookmarkEnd w:id="39"/>
+      <w:bookmarkEnd w:id="41"/>
     </w:p>
     <w:p>
       <w:pPr>
         <w:pStyle w:val="Heading3"/>
       </w:pPr>
-      <w:bookmarkStart w:id="40" w:name="_Toc323289941"/>
-      <w:bookmarkStart w:id="41" w:name="_Toc443636083"/>
-      <w:bookmarkStart w:id="42" w:name="_Toc347687269"/>
+      <w:bookmarkStart w:id="42" w:name="_Toc323289941"/>
+      <w:bookmarkStart w:id="43" w:name="_Toc443636083"/>
+      <w:bookmarkStart w:id="44" w:name="_Toc347687269"/>
       <w:r>
         <w:t>Assumptions</w:t>
       </w:r>
-      <w:bookmarkEnd w:id="40"/>
-      <w:bookmarkEnd w:id="41"/>
       <w:bookmarkEnd w:id="42"/>
-    </w:p>
-    <w:p>
-      <w:pPr>
-        <w:pStyle w:val="InstructionalText"/>
-      </w:pPr>
-      <w:r>
-        <w:t xml:space="preserve">Instructions: </w:t>
-      </w:r>
-      <w:r>
-        <w:t>Describe any assumptions or dependencies regarding the interfaces of the system. These may concern such issues as: related software or hardware, operating systems, or end-user characteristics</w:t>
-      </w:r>
-      <w:r>
-        <w:t>.</w:t>
-      </w:r>
-    </w:p>
-    <w:p>
-      <w:pPr>
-        <w:pStyle w:val="Heading3"/>
-      </w:pPr>
-      <w:bookmarkStart w:id="43" w:name="_Toc323289942"/>
-      <w:bookmarkStart w:id="44" w:name="_Toc443636084"/>
-      <w:bookmarkStart w:id="45" w:name="_Toc347687270"/>
-      <w:r>
-        <w:t>Constraints</w:t>
-      </w:r>
       <w:bookmarkEnd w:id="43"/>
       <w:bookmarkEnd w:id="44"/>
+    </w:p>
+    <w:p>
+      <w:pPr>
+        <w:pStyle w:val="InstructionalText"/>
+      </w:pPr>
+      <w:r>
+        <w:t xml:space="preserve">Instructions: </w:t>
+      </w:r>
+      <w:r>
+        <w:t>Describe any assumptions or dependencies regarding the interfaces of the system. These may concern such issues as: related software or hardware, operating systems, or end-user characteristics</w:t>
+      </w:r>
+      <w:r>
+        <w:t>.</w:t>
+      </w:r>
+    </w:p>
+    <w:p>
+      <w:pPr>
+        <w:pStyle w:val="Heading3"/>
+      </w:pPr>
+      <w:bookmarkStart w:id="45" w:name="_Toc323289942"/>
+      <w:bookmarkStart w:id="46" w:name="_Toc443636084"/>
+      <w:bookmarkStart w:id="47" w:name="_Toc347687270"/>
+      <w:r>
+        <w:t>Constraints</w:t>
+      </w:r>
       <w:bookmarkEnd w:id="45"/>
-    </w:p>
-    <w:p>
-      <w:pPr>
-        <w:pStyle w:val="InstructionalText"/>
-      </w:pPr>
-      <w:r>
-        <w:t>Instructions:</w:t>
-      </w:r>
-      <w:r>
-        <w:t xml:space="preserve"> </w:t>
-      </w:r>
-      <w:r>
-        <w:t>Describe any limitations or constraints that have a significant impact on the system interfaces.</w:t>
-      </w:r>
-      <w:r>
-        <w:t xml:space="preserve"> </w:t>
-      </w:r>
-      <w:r>
-        <w:t>Such constraints may be imposed by any of the following (the list is not exhaustive):</w:t>
-      </w:r>
-    </w:p>
-    <w:p>
-      <w:pPr>
-        <w:pStyle w:val="InstructionalTextBullet"/>
-      </w:pPr>
-      <w:r>
-        <w:t>Hardware or software environment</w:t>
-      </w:r>
-    </w:p>
-    <w:p>
-      <w:pPr>
-        <w:pStyle w:val="InstructionalTextBullet"/>
-      </w:pPr>
-      <w:r>
-        <w:t>End-user environment</w:t>
-      </w:r>
-    </w:p>
-    <w:p>
-      <w:pPr>
-        <w:pStyle w:val="InstructionalTextBullet"/>
-      </w:pPr>
-      <w:r>
-        <w:t>Availability of resources</w:t>
-      </w:r>
-    </w:p>
-    <w:p>
-      <w:pPr>
-        <w:pStyle w:val="InstructionalTextBullet"/>
-      </w:pPr>
-      <w:r>
-        <w:t>Interoperability requirements</w:t>
-      </w:r>
-    </w:p>
-    <w:p>
-      <w:pPr>
-        <w:pStyle w:val="InstructionalTextBullet"/>
-      </w:pPr>
-      <w:r>
-        <w:t>Interface/protocol requirements</w:t>
-      </w:r>
-    </w:p>
-    <w:p>
-      <w:pPr>
-        <w:pStyle w:val="InstructionalTextBullet"/>
-      </w:pPr>
-      <w:r>
-        <w:t>Data repository and distribution requirements</w:t>
-      </w:r>
-    </w:p>
-    <w:p>
-      <w:pPr>
-        <w:pStyle w:val="Heading3"/>
-      </w:pPr>
-      <w:bookmarkStart w:id="46" w:name="_Toc323289943"/>
-      <w:bookmarkStart w:id="47" w:name="_Toc443636085"/>
-      <w:bookmarkStart w:id="48" w:name="_Toc347687271"/>
-      <w:r>
-        <w:t>Risks</w:t>
-      </w:r>
       <w:bookmarkEnd w:id="46"/>
       <w:bookmarkEnd w:id="47"/>
+    </w:p>
+    <w:p>
+      <w:pPr>
+        <w:pStyle w:val="InstructionalText"/>
+      </w:pPr>
+      <w:r>
+        <w:t>Instructions:</w:t>
+      </w:r>
+      <w:r>
+        <w:t xml:space="preserve"> </w:t>
+      </w:r>
+      <w:r>
+        <w:t>Describe any limitations or constraints that have a significant impact on the system interfaces.</w:t>
+      </w:r>
+      <w:r>
+        <w:t xml:space="preserve"> </w:t>
+      </w:r>
+      <w:r>
+        <w:t>Such constraints may be imposed by any of the following (the list is not exhaustive):</w:t>
+      </w:r>
+    </w:p>
+    <w:p>
+      <w:pPr>
+        <w:pStyle w:val="InstructionalTextBullet"/>
+      </w:pPr>
+      <w:r>
+        <w:t>Hardware or software environment</w:t>
+      </w:r>
+    </w:p>
+    <w:p>
+      <w:pPr>
+        <w:pStyle w:val="InstructionalTextBullet"/>
+      </w:pPr>
+      <w:r>
+        <w:t>End-user environment</w:t>
+      </w:r>
+    </w:p>
+    <w:p>
+      <w:pPr>
+        <w:pStyle w:val="InstructionalTextBullet"/>
+      </w:pPr>
+      <w:r>
+        <w:t>Availability of resources</w:t>
+      </w:r>
+    </w:p>
+    <w:p>
+      <w:pPr>
+        <w:pStyle w:val="InstructionalTextBullet"/>
+      </w:pPr>
+      <w:r>
+        <w:t>Interoperability requirements</w:t>
+      </w:r>
+    </w:p>
+    <w:p>
+      <w:pPr>
+        <w:pStyle w:val="InstructionalTextBullet"/>
+      </w:pPr>
+      <w:r>
+        <w:t>Interface/protocol requirements</w:t>
+      </w:r>
+    </w:p>
+    <w:p>
+      <w:pPr>
+        <w:pStyle w:val="InstructionalTextBullet"/>
+      </w:pPr>
+      <w:r>
+        <w:t>Data repository and distribution requirements</w:t>
+      </w:r>
+    </w:p>
+    <w:p>
+      <w:pPr>
+        <w:pStyle w:val="Heading3"/>
+      </w:pPr>
+      <w:bookmarkStart w:id="48" w:name="_Toc323289943"/>
+      <w:bookmarkStart w:id="49" w:name="_Toc443636085"/>
+      <w:bookmarkStart w:id="50" w:name="_Toc347687271"/>
+      <w:r>
+        <w:t>Risks</w:t>
+      </w:r>
       <w:bookmarkEnd w:id="48"/>
+      <w:bookmarkEnd w:id="49"/>
+      <w:bookmarkEnd w:id="50"/>
     </w:p>
     <w:p>
       <w:pPr>
@@ -3035,61 +3129,61 @@
       <w:pPr>
         <w:pStyle w:val="Heading2"/>
       </w:pPr>
-      <w:bookmarkStart w:id="49" w:name="_Toc323289944"/>
-      <w:bookmarkStart w:id="50" w:name="_Toc443636086"/>
-      <w:bookmarkStart w:id="51" w:name="_Toc347687272"/>
+      <w:bookmarkStart w:id="51" w:name="_Toc323289944"/>
+      <w:bookmarkStart w:id="52" w:name="_Toc443636086"/>
+      <w:bookmarkStart w:id="53" w:name="_Toc347687272"/>
       <w:r>
         <w:lastRenderedPageBreak/>
         <w:t>General Interface Requirements</w:t>
       </w:r>
-      <w:bookmarkEnd w:id="49"/>
-      <w:bookmarkEnd w:id="50"/>
       <w:bookmarkEnd w:id="51"/>
-    </w:p>
-    <w:p>
-      <w:pPr>
-        <w:pStyle w:val="Heading3"/>
-      </w:pPr>
-      <w:bookmarkStart w:id="52" w:name="_Toc323289945"/>
-      <w:bookmarkStart w:id="53" w:name="_Toc443636087"/>
-      <w:bookmarkStart w:id="54" w:name="_Toc347687273"/>
-      <w:r>
-        <w:t>Interface Overview</w:t>
-      </w:r>
       <w:bookmarkEnd w:id="52"/>
       <w:bookmarkEnd w:id="53"/>
+    </w:p>
+    <w:p>
+      <w:pPr>
+        <w:pStyle w:val="Heading3"/>
+      </w:pPr>
+      <w:bookmarkStart w:id="54" w:name="_Toc323289945"/>
+      <w:bookmarkStart w:id="55" w:name="_Toc443636087"/>
+      <w:bookmarkStart w:id="56" w:name="_Toc347687273"/>
+      <w:r>
+        <w:t>Interface Overview</w:t>
+      </w:r>
       <w:bookmarkEnd w:id="54"/>
-    </w:p>
-    <w:p>
-      <w:pPr>
-        <w:pStyle w:val="InstructionalText"/>
-      </w:pPr>
-      <w:r>
-        <w:t xml:space="preserve">Instructions: </w:t>
-      </w:r>
-      <w:r>
-        <w:t>Describe the functionality and architecture of the interfacing systems as they relate to the proposed interface. Briefly summarize the system, placing special emphasis on functionality, including identification of key hardware and software components, as they relate to the interface. If more than one external system is to be part of the interface being defined, then include additional sections at this level for each additional external system.</w:t>
-      </w:r>
-    </w:p>
-    <w:p>
-      <w:pPr>
-        <w:pStyle w:val="Heading3"/>
-      </w:pPr>
-      <w:bookmarkStart w:id="55" w:name="_Toc323289946"/>
-      <w:bookmarkStart w:id="56" w:name="_Toc443636088"/>
-      <w:bookmarkStart w:id="57" w:name="_Toc347687274"/>
-      <w:r>
-        <w:t>Functional Allocation</w:t>
-      </w:r>
       <w:bookmarkEnd w:id="55"/>
       <w:bookmarkEnd w:id="56"/>
+    </w:p>
+    <w:p>
+      <w:pPr>
+        <w:pStyle w:val="InstructionalText"/>
+      </w:pPr>
+      <w:r>
+        <w:t xml:space="preserve">Instructions: </w:t>
+      </w:r>
+      <w:r>
+        <w:t>Describe the functionality and architecture of the interfacing systems as they relate to the proposed interface. Briefly summarize the system, placing special emphasis on functionality, including identification of key hardware and software components, as they relate to the interface. If more than one external system is to be part of the interface being defined, then include additional sections at this level for each additional external system.</w:t>
+      </w:r>
+    </w:p>
+    <w:p>
+      <w:pPr>
+        <w:pStyle w:val="Heading3"/>
+      </w:pPr>
+      <w:bookmarkStart w:id="57" w:name="_Toc323289946"/>
+      <w:bookmarkStart w:id="58" w:name="_Toc443636088"/>
+      <w:bookmarkStart w:id="59" w:name="_Toc347687274"/>
+      <w:r>
+        <w:t>Functional Allocation</w:t>
+      </w:r>
       <w:bookmarkEnd w:id="57"/>
+      <w:bookmarkEnd w:id="58"/>
+      <w:bookmarkEnd w:id="59"/>
     </w:p>
     <w:p>
       <w:pPr>
         <w:pStyle w:val="InstructionalText"/>
       </w:pPr>
-      <w:bookmarkStart w:id="58" w:name="_Toc294191293"/>
+      <w:bookmarkStart w:id="60" w:name="_Toc294191293"/>
       <w:r>
         <w:t xml:space="preserve">Instructions: </w:t>
       </w:r>
@@ -3101,72 +3195,72 @@
       <w:pPr>
         <w:pStyle w:val="Heading3"/>
       </w:pPr>
-      <w:bookmarkStart w:id="59" w:name="_Toc323289947"/>
-      <w:bookmarkStart w:id="60" w:name="_Toc443636089"/>
-      <w:bookmarkStart w:id="61" w:name="_Toc347687275"/>
-      <w:bookmarkEnd w:id="58"/>
+      <w:bookmarkStart w:id="61" w:name="_Toc323289947"/>
+      <w:bookmarkStart w:id="62" w:name="_Toc443636089"/>
+      <w:bookmarkStart w:id="63" w:name="_Toc347687275"/>
+      <w:bookmarkEnd w:id="60"/>
       <w:r>
         <w:t>Data Transfer</w:t>
       </w:r>
-      <w:bookmarkEnd w:id="59"/>
-      <w:bookmarkEnd w:id="60"/>
       <w:bookmarkEnd w:id="61"/>
-    </w:p>
-    <w:p>
-      <w:pPr>
-        <w:pStyle w:val="InstructionalText"/>
-      </w:pPr>
-      <w:r>
-        <w:t xml:space="preserve">Instructions: </w:t>
-      </w:r>
-      <w:r>
-        <w:t>Briefly describe how data will be moved among component systems of the interface being defined. Include descriptions and diagrams of how connectivity among the systems will be implemented and of the type of messaging or packaging of data that will be used to transfer data among the systems. If more than one interface between these two systems is defined by this ICD, each should be identified in this section. A separate subsection may be included for each interface</w:t>
-      </w:r>
-      <w:r>
-        <w:t>.</w:t>
-      </w:r>
-    </w:p>
-    <w:p>
-      <w:pPr>
-        <w:pStyle w:val="Heading3"/>
-      </w:pPr>
-      <w:bookmarkStart w:id="62" w:name="_Toc323289948"/>
-      <w:bookmarkStart w:id="63" w:name="_Toc443636090"/>
-      <w:bookmarkStart w:id="64" w:name="_Toc347687276"/>
-      <w:r>
-        <w:t>Transactions</w:t>
-      </w:r>
       <w:bookmarkEnd w:id="62"/>
       <w:bookmarkEnd w:id="63"/>
+    </w:p>
+    <w:p>
+      <w:pPr>
+        <w:pStyle w:val="InstructionalText"/>
+      </w:pPr>
+      <w:r>
+        <w:t xml:space="preserve">Instructions: </w:t>
+      </w:r>
+      <w:r>
+        <w:t>Briefly describe how data will be moved among component systems of the interface being defined. Include descriptions and diagrams of how connectivity among the systems will be implemented and of the type of messaging or packaging of data that will be used to transfer data among the systems. If more than one interface between these two systems is defined by this ICD, each should be identified in this section. A separate subsection may be included for each interface</w:t>
+      </w:r>
+      <w:r>
+        <w:t>.</w:t>
+      </w:r>
+    </w:p>
+    <w:p>
+      <w:pPr>
+        <w:pStyle w:val="Heading3"/>
+      </w:pPr>
+      <w:bookmarkStart w:id="64" w:name="_Toc323289948"/>
+      <w:bookmarkStart w:id="65" w:name="_Toc443636090"/>
+      <w:bookmarkStart w:id="66" w:name="_Toc347687276"/>
+      <w:r>
+        <w:t>Transactions</w:t>
+      </w:r>
       <w:bookmarkEnd w:id="64"/>
-    </w:p>
-    <w:p>
-      <w:pPr>
-        <w:pStyle w:val="InstructionalText"/>
-      </w:pPr>
-      <w:r>
-        <w:t xml:space="preserve">Instructions: </w:t>
-      </w:r>
-      <w:r>
-        <w:t>Briefly describe the types of transactions that will be used to move data among the component systems of the interface being defined. If multiple types of transactions will be used for different portions of the interface, a separate section may be included for each interface</w:t>
-      </w:r>
-      <w:r>
-        <w:t>.</w:t>
-      </w:r>
-    </w:p>
-    <w:p>
-      <w:pPr>
-        <w:pStyle w:val="Heading3"/>
-      </w:pPr>
-      <w:bookmarkStart w:id="65" w:name="_Toc323289949"/>
-      <w:bookmarkStart w:id="66" w:name="_Toc443636091"/>
-      <w:bookmarkStart w:id="67" w:name="_Toc347687277"/>
-      <w:r>
-        <w:t>Security and Integrity</w:t>
-      </w:r>
       <w:bookmarkEnd w:id="65"/>
       <w:bookmarkEnd w:id="66"/>
+    </w:p>
+    <w:p>
+      <w:pPr>
+        <w:pStyle w:val="InstructionalText"/>
+      </w:pPr>
+      <w:r>
+        <w:t xml:space="preserve">Instructions: </w:t>
+      </w:r>
+      <w:r>
+        <w:t>Briefly describe the types of transactions that will be used to move data among the component systems of the interface being defined. If multiple types of transactions will be used for different portions of the interface, a separate section may be included for each interface</w:t>
+      </w:r>
+      <w:r>
+        <w:t>.</w:t>
+      </w:r>
+    </w:p>
+    <w:p>
+      <w:pPr>
+        <w:pStyle w:val="Heading3"/>
+      </w:pPr>
+      <w:bookmarkStart w:id="67" w:name="_Toc323289949"/>
+      <w:bookmarkStart w:id="68" w:name="_Toc443636091"/>
+      <w:bookmarkStart w:id="69" w:name="_Toc347687277"/>
+      <w:r>
+        <w:t>Security and Integrity</w:t>
+      </w:r>
       <w:bookmarkEnd w:id="67"/>
+      <w:bookmarkEnd w:id="68"/>
+      <w:bookmarkEnd w:id="69"/>
     </w:p>
     <w:p>
       <w:pPr>
@@ -3192,138 +3286,91 @@
       <w:pPr>
         <w:pStyle w:val="Heading2"/>
       </w:pPr>
-      <w:bookmarkStart w:id="68" w:name="_Toc323289950"/>
-      <w:bookmarkStart w:id="69" w:name="_Toc443636092"/>
-      <w:bookmarkStart w:id="70" w:name="_Toc347687278"/>
+      <w:bookmarkStart w:id="70" w:name="_Toc323289950"/>
+      <w:bookmarkStart w:id="71" w:name="_Toc443636092"/>
+      <w:bookmarkStart w:id="72" w:name="_Toc347687278"/>
       <w:r>
         <w:lastRenderedPageBreak/>
         <w:t>Detailed Interface Requirements</w:t>
       </w:r>
-      <w:bookmarkEnd w:id="68"/>
-      <w:bookmarkEnd w:id="69"/>
       <w:bookmarkEnd w:id="70"/>
-    </w:p>
-    <w:p>
-      <w:pPr>
-        <w:pStyle w:val="InstructionalText"/>
-      </w:pPr>
-      <w:r>
-        <w:t xml:space="preserve">Instructions: </w:t>
-      </w:r>
-      <w:r>
-        <w:t>This section specifies the requirements for one or more interfaces between two systems. This includes explicit definition of the content and format of every message or file that may pass between the two systems, and the conditions under which each message or file is to be sent. If an interface between the two systems is to be implemented incrementally, identify the implementation phase in which each message will be availab</w:t>
-      </w:r>
-      <w:r>
-        <w:t xml:space="preserve">le. The structure in </w:t>
-      </w:r>
-      <w:r>
-        <w:t>the</w:t>
-      </w:r>
-      <w:r>
-        <w:t xml:space="preserve"> “Requirements for &lt;Given Interface&gt;</w:t>
-      </w:r>
-      <w:r>
-        <w:t>” section</w:t>
-      </w:r>
-      <w:r>
-        <w:t xml:space="preserve"> should be replicated for each defined interface between the two participating systems.</w:t>
-      </w:r>
-    </w:p>
-    <w:p>
-      <w:pPr>
-        <w:pStyle w:val="InstructionalText"/>
-      </w:pPr>
-      <w:r>
-        <w:t xml:space="preserve">The template contained in </w:t>
-      </w:r>
-      <w:r>
-        <w:t>the s</w:t>
-      </w:r>
-      <w:r>
-        <w:t xml:space="preserve">ection </w:t>
-      </w:r>
-      <w:r>
-        <w:t xml:space="preserve">named Requirements for &lt;Given Interface&gt; </w:t>
-      </w:r>
-      <w:r>
-        <w:t>(including subsections) provides a generic approach to interface requirements definition. The specific interface definition should include only subsections relevant to the interface being defined, and liberty may be taken in the organization of subsections</w:t>
-      </w:r>
-      <w:r>
-        <w:t xml:space="preserve"> under the section named the section named Requirements for &lt;Given Interface&gt;</w:t>
-      </w:r>
-      <w:r>
-        <w:t xml:space="preserve">. Where types of information not specified in </w:t>
-      </w:r>
-      <w:r>
-        <w:t xml:space="preserve">the section named Requirements for &lt;Given Interface&gt; </w:t>
-      </w:r>
-      <w:r>
-        <w:t>are required to clearly define the interface, additional subsections should be added. Other readily available documents (such as data dictionaries, standards for commercial protocols, and standards for user interfaces) may be referenced instead of stating the information here. It may be useful to include copies of such documentation as appendices to the ICD. Where possible, the use of tables and figures is encouraged to enhance the understandability of the interface definition. In defining interface requirements, clearly state which of the interfacing systems the requirement is being imposed upon.</w:t>
-      </w:r>
-    </w:p>
-    <w:p>
-      <w:pPr>
-        <w:pStyle w:val="Heading3"/>
-      </w:pPr>
-      <w:bookmarkStart w:id="71" w:name="_Toc323289951"/>
-      <w:bookmarkStart w:id="72" w:name="_Toc443636093"/>
-      <w:bookmarkStart w:id="73" w:name="_Toc347687279"/>
-      <w:r>
-        <w:t xml:space="preserve">Requirements for </w:t>
-      </w:r>
       <w:bookmarkEnd w:id="71"/>
       <w:bookmarkEnd w:id="72"/>
+    </w:p>
+    <w:p>
+      <w:pPr>
+        <w:pStyle w:val="InstructionalText"/>
+      </w:pPr>
+      <w:r>
+        <w:t xml:space="preserve">Instructions: </w:t>
+      </w:r>
+      <w:r>
+        <w:t>This section specifies the requirements for one or more interfaces between two systems. This includes explicit definition of the content and format of every message or file that may pass between the two systems, and the conditions under which each message or file is to be sent. If an interface between the two systems is to be implemented incrementally, identify the implementation phase in which each message will be availab</w:t>
+      </w:r>
+      <w:r>
+        <w:t xml:space="preserve">le. The structure in </w:t>
+      </w:r>
+      <w:r>
+        <w:t>the</w:t>
+      </w:r>
+      <w:r>
+        <w:t xml:space="preserve"> “Requirements for &lt;Given Interface&gt;</w:t>
+      </w:r>
+      <w:r>
+        <w:t>” section</w:t>
+      </w:r>
+      <w:r>
+        <w:t xml:space="preserve"> should be replicated for each defined interface between the two participating systems.</w:t>
+      </w:r>
+    </w:p>
+    <w:p>
+      <w:pPr>
+        <w:pStyle w:val="InstructionalText"/>
+      </w:pPr>
+      <w:r>
+        <w:t xml:space="preserve">The template contained in </w:t>
+      </w:r>
+      <w:r>
+        <w:t>the s</w:t>
+      </w:r>
+      <w:r>
+        <w:t xml:space="preserve">ection </w:t>
+      </w:r>
+      <w:r>
+        <w:t xml:space="preserve">named Requirements for &lt;Given Interface&gt; </w:t>
+      </w:r>
+      <w:r>
+        <w:t>(including subsections) provides a generic approach to interface requirements definition. The specific interface definition should include only subsections relevant to the interface being defined, and liberty may be taken in the organization of subsections</w:t>
+      </w:r>
+      <w:r>
+        <w:t xml:space="preserve"> under the section named the section named Requirements for &lt;Given Interface&gt;</w:t>
+      </w:r>
+      <w:r>
+        <w:t xml:space="preserve">. Where types of information not specified in </w:t>
+      </w:r>
+      <w:r>
+        <w:t xml:space="preserve">the section named Requirements for &lt;Given Interface&gt; </w:t>
+      </w:r>
+      <w:r>
+        <w:t>are required to clearly define the interface, additional subsections should be added. Other readily available documents (such as data dictionaries, standards for commercial protocols, and standards for user interfaces) may be referenced instead of stating the information here. It may be useful to include copies of such documentation as appendices to the ICD. Where possible, the use of tables and figures is encouraged to enhance the understandability of the interface definition. In defining interface requirements, clearly state which of the interfacing systems the requirement is being imposed upon.</w:t>
+      </w:r>
+    </w:p>
+    <w:p>
+      <w:pPr>
+        <w:pStyle w:val="Heading3"/>
+      </w:pPr>
+      <w:bookmarkStart w:id="73" w:name="_Toc323289951"/>
+      <w:bookmarkStart w:id="74" w:name="_Toc443636093"/>
+      <w:bookmarkStart w:id="75" w:name="_Toc347687279"/>
+      <w:r>
+        <w:t xml:space="preserve">Requirements for </w:t>
+      </w:r>
       <w:bookmarkEnd w:id="73"/>
-      <w:r>
-        <w:t>CAN Bus</w:t>
-      </w:r>
-    </w:p>
-    <w:p>
-      <w:pPr>
-        <w:pStyle w:val="InstructionalText"/>
-      </w:pPr>
-      <w:r>
-        <w:t xml:space="preserve">Instructions: </w:t>
-      </w:r>
-      <w:r>
-        <w:t>Briefly summarize the interface</w:t>
-      </w:r>
-      <w:r>
-        <w:t xml:space="preserve"> for the name given above</w:t>
-      </w:r>
-      <w:r>
-        <w:t>.</w:t>
-      </w:r>
-      <w:r>
-        <w:t xml:space="preserve"> </w:t>
-      </w:r>
-      <w:r>
-        <w:t>Indicate what data protocol, communication methods, and processing priority are used by the interface.</w:t>
-      </w:r>
-      <w:r>
-        <w:t xml:space="preserve"> </w:t>
-      </w:r>
-      <w:r>
-        <w:t>Data protocols may include messages and custom ASCII files.</w:t>
-      </w:r>
-      <w:r>
-        <w:t xml:space="preserve"> </w:t>
-      </w:r>
-      <w:r>
-        <w:t>Communication methods may include electronic networks or magnetic media.</w:t>
-      </w:r>
-    </w:p>
-    <w:p>
-      <w:pPr>
-        <w:pStyle w:val="Heading4"/>
-      </w:pPr>
-      <w:bookmarkStart w:id="74" w:name="_Toc323289952"/>
-      <w:bookmarkStart w:id="75" w:name="_Toc347687280"/>
-      <w:r>
-        <w:t>Assumptions</w:t>
-      </w:r>
       <w:bookmarkEnd w:id="74"/>
       <w:bookmarkEnd w:id="75"/>
+      <w:r>
+        <w:t>CAN Bus</w:t>
+      </w:r>
     </w:p>
     <w:p>
       <w:pPr>
@@ -3333,6 +3380,53 @@
         <w:t xml:space="preserve">Instructions: </w:t>
       </w:r>
       <w:r>
+        <w:t>Briefly summarize the interface</w:t>
+      </w:r>
+      <w:r>
+        <w:t xml:space="preserve"> for the name given above</w:t>
+      </w:r>
+      <w:r>
+        <w:t>.</w:t>
+      </w:r>
+      <w:r>
+        <w:t xml:space="preserve"> </w:t>
+      </w:r>
+      <w:r>
+        <w:t>Indicate what data protocol, communication methods, and processing priority are used by the interface.</w:t>
+      </w:r>
+      <w:r>
+        <w:t xml:space="preserve"> </w:t>
+      </w:r>
+      <w:r>
+        <w:t>Data protocols may include messages and custom ASCII files.</w:t>
+      </w:r>
+      <w:r>
+        <w:t xml:space="preserve"> </w:t>
+      </w:r>
+      <w:r>
+        <w:t>Communication methods may include electronic networks or magnetic media.</w:t>
+      </w:r>
+    </w:p>
+    <w:p>
+      <w:pPr>
+        <w:pStyle w:val="Heading4"/>
+      </w:pPr>
+      <w:bookmarkStart w:id="76" w:name="_Toc323289952"/>
+      <w:bookmarkStart w:id="77" w:name="_Toc347687280"/>
+      <w:r>
+        <w:t>Assumptions</w:t>
+      </w:r>
+      <w:bookmarkEnd w:id="76"/>
+      <w:bookmarkEnd w:id="77"/>
+    </w:p>
+    <w:p>
+      <w:pPr>
+        <w:pStyle w:val="InstructionalText"/>
+      </w:pPr>
+      <w:r>
+        <w:t xml:space="preserve">Instructions: </w:t>
+      </w:r>
+      <w:r>
         <w:t>Identify any assumptions that specify organizational responsibilities for specific activities or decisions, or that defines specific constraints. Assumptions might include:</w:t>
       </w:r>
     </w:p>
@@ -3380,38 +3474,12 @@
       <w:pPr>
         <w:pStyle w:val="Heading4"/>
       </w:pPr>
-      <w:bookmarkStart w:id="76" w:name="_Toc323289953"/>
-      <w:bookmarkStart w:id="77" w:name="_Toc347687281"/>
+      <w:bookmarkStart w:id="78" w:name="_Toc323289953"/>
+      <w:bookmarkStart w:id="79" w:name="_Toc347687281"/>
       <w:r>
         <w:lastRenderedPageBreak/>
         <w:t>General Processing Steps</w:t>
       </w:r>
-      <w:bookmarkEnd w:id="76"/>
-      <w:bookmarkEnd w:id="77"/>
-    </w:p>
-    <w:p>
-      <w:pPr>
-        <w:pStyle w:val="InstructionalText"/>
-      </w:pPr>
-      <w:r>
-        <w:t>Instructions: Describe the daily, weekly, monthly, etc., and threshold processing. Discuss the process to be used to confirm successful file transmission. Identify steps to be taken if all records in a file are received and the steps to be taken if all records are not received. Identify the reports to be used to document the results of daily, weekly, monthly, etc., processing.</w:t>
-      </w:r>
-      <w:r>
-        <w:t xml:space="preserve"> </w:t>
-      </w:r>
-      <w:r>
-        <w:t>Describe any special processing that will be performed if a certain percentage (threshold) of the records is rejected.</w:t>
-      </w:r>
-    </w:p>
-    <w:p>
-      <w:pPr>
-        <w:pStyle w:val="Heading4"/>
-      </w:pPr>
-      <w:bookmarkStart w:id="78" w:name="_Toc323289954"/>
-      <w:bookmarkStart w:id="79" w:name="_Toc347687282"/>
-      <w:r>
-        <w:t>Interface Processing Time Requirements</w:t>
-      </w:r>
       <w:bookmarkEnd w:id="78"/>
       <w:bookmarkEnd w:id="79"/>
     </w:p>
@@ -3420,29 +3488,23 @@
         <w:pStyle w:val="InstructionalText"/>
       </w:pPr>
       <w:r>
-        <w:t xml:space="preserve">Instructions: If information is required to be formatted and communicated as the data is created, as a batch of data is created by operator action, or in accordance with some periodic schedule, indicate processing priority. Requirements for specific messages or files to be delivered to the communications medium within a set interval of time should be included in Subsection </w:t>
-      </w:r>
-      <w:r>
-        <w:t>named “</w:t>
-      </w:r>
-      <w:r>
-        <w:t>Message Format (or Record Layout) and Required Protocols</w:t>
-      </w:r>
-      <w:r>
-        <w:t>”</w:t>
-      </w:r>
-      <w:r>
-        <w:t>. State the priority that the interfacing entities must assign to the interface. Priority may be stated as performance or response time requirements defining how quickly incoming traffic or data requests must be processed by the interfacing system to meet the requirements of the interface. Considerable latitude should be given in defining performance requirements to account for differences in hardware and transaction volumes at different installation sites of the interfacing systems. Response time requirements, which are impacted by resources and beyond the control of the interfacing systems (i.e., communication networks) are beyond the scope of an ICD.</w:t>
+        <w:t>Instructions: Describe the daily, weekly, monthly, etc., and threshold processing. Discuss the process to be used to confirm successful file transmission. Identify steps to be taken if all records in a file are received and the steps to be taken if all records are not received. Identify the reports to be used to document the results of daily, weekly, monthly, etc., processing.</w:t>
+      </w:r>
+      <w:r>
+        <w:t xml:space="preserve"> </w:t>
+      </w:r>
+      <w:r>
+        <w:t>Describe any special processing that will be performed if a certain percentage (threshold) of the records is rejected.</w:t>
       </w:r>
     </w:p>
     <w:p>
       <w:pPr>
         <w:pStyle w:val="Heading4"/>
       </w:pPr>
-      <w:bookmarkStart w:id="80" w:name="_Toc323289955"/>
-      <w:bookmarkStart w:id="81" w:name="_Toc347687283"/>
-      <w:r>
-        <w:t>Message Format (or Record Layout) and Required Protocols</w:t>
+      <w:bookmarkStart w:id="80" w:name="_Toc323289954"/>
+      <w:bookmarkStart w:id="81" w:name="_Toc347687282"/>
+      <w:r>
+        <w:t>Interface Processing Time Requirements</w:t>
       </w:r>
       <w:bookmarkEnd w:id="80"/>
       <w:bookmarkEnd w:id="81"/>
@@ -3452,6 +3514,38 @@
         <w:pStyle w:val="InstructionalText"/>
       </w:pPr>
       <w:r>
+        <w:t xml:space="preserve">Instructions: If information is required to be formatted and communicated as the data is created, as a batch of data is created by operator action, or in accordance with some periodic schedule, indicate processing priority. Requirements for specific messages or files to be delivered to the communications medium within a set interval of time should be included in Subsection </w:t>
+      </w:r>
+      <w:r>
+        <w:t>named “</w:t>
+      </w:r>
+      <w:r>
+        <w:t>Message Format (or Record Layout) and Required Protocols</w:t>
+      </w:r>
+      <w:r>
+        <w:t>”</w:t>
+      </w:r>
+      <w:r>
+        <w:t>. State the priority that the interfacing entities must assign to the interface. Priority may be stated as performance or response time requirements defining how quickly incoming traffic or data requests must be processed by the interfacing system to meet the requirements of the interface. Considerable latitude should be given in defining performance requirements to account for differences in hardware and transaction volumes at different installation sites of the interfacing systems. Response time requirements, which are impacted by resources and beyond the control of the interfacing systems (i.e., communication networks) are beyond the scope of an ICD.</w:t>
+      </w:r>
+    </w:p>
+    <w:p>
+      <w:pPr>
+        <w:pStyle w:val="Heading4"/>
+      </w:pPr>
+      <w:bookmarkStart w:id="82" w:name="_Toc323289955"/>
+      <w:bookmarkStart w:id="83" w:name="_Toc347687283"/>
+      <w:r>
+        <w:t>Message Format (or Record Layout) and Required Protocols</w:t>
+      </w:r>
+      <w:bookmarkEnd w:id="82"/>
+      <w:bookmarkEnd w:id="83"/>
+    </w:p>
+    <w:p>
+      <w:pPr>
+        <w:pStyle w:val="InstructionalText"/>
+      </w:pPr>
+      <w:r>
         <w:t xml:space="preserve">Instructions: </w:t>
       </w:r>
       <w:r>
@@ -3798,94 +3892,12 @@
       <w:pPr>
         <w:pStyle w:val="Heading4"/>
       </w:pPr>
-      <w:bookmarkStart w:id="82" w:name="_Toc323289956"/>
-      <w:bookmarkStart w:id="83" w:name="_Toc347687284"/>
+      <w:bookmarkStart w:id="84" w:name="_Toc323289956"/>
+      <w:bookmarkStart w:id="85" w:name="_Toc347687284"/>
       <w:r>
         <w:lastRenderedPageBreak/>
         <w:t>Communication Methods</w:t>
       </w:r>
-      <w:bookmarkEnd w:id="82"/>
-      <w:bookmarkEnd w:id="83"/>
-    </w:p>
-    <w:p>
-      <w:pPr>
-        <w:pStyle w:val="InstructionalText"/>
-      </w:pPr>
-      <w:r>
-        <w:t xml:space="preserve">Instructions: </w:t>
-      </w:r>
-      <w:r>
-        <w:t>Communication requirements include all aspects of the presentation, session, network, and data layers of the communication stack to which both systems participating in the interface must conform. Document the specifications for hand-shaking protocols between the two systems.</w:t>
-      </w:r>
-      <w:r>
-        <w:t xml:space="preserve"> </w:t>
-      </w:r>
-      <w:r>
-        <w:t>Include the content and format of the information to be included in the hand-shake messages, the timing for exchanging these messages, and the steps to be taken when errors are identified.</w:t>
-      </w:r>
-      <w:r>
-        <w:t xml:space="preserve"> </w:t>
-      </w:r>
-      <w:r>
-        <w:t>The following subsections should be included in this discussion as appropriate to the interface being defined and may be supplemented by additional information as appropriate.</w:t>
-      </w:r>
-    </w:p>
-    <w:p>
-      <w:pPr>
-        <w:pStyle w:val="Heading5"/>
-      </w:pPr>
-      <w:r>
-        <w:t>Interface Initiation</w:t>
-      </w:r>
-    </w:p>
-    <w:p>
-      <w:pPr>
-        <w:pStyle w:val="InstructionalText"/>
-      </w:pPr>
-      <w:r>
-        <w:t xml:space="preserve">Instructions: </w:t>
-      </w:r>
-      <w:r>
-        <w:t>Define the sequence of events by which the connections between the participating systems will be initiated. Include the minimum and maximum number of conceptions that may be supported by the interface. Also include availability requirements for the interface (e.g., 24 hours a day, 7 days a week) that are dependent on the interfacing systems. Availability requirements beyond the control of the interfacing systems (e.g., network availability) are beyond the scope of an ICD</w:t>
-      </w:r>
-      <w:r>
-        <w:t>.</w:t>
-      </w:r>
-    </w:p>
-    <w:p>
-      <w:pPr>
-        <w:pStyle w:val="Heading5"/>
-      </w:pPr>
-      <w:r>
-        <w:t>Flow Control</w:t>
-      </w:r>
-    </w:p>
-    <w:p>
-      <w:pPr>
-        <w:pStyle w:val="InstructionalText"/>
-      </w:pPr>
-      <w:r>
-        <w:t xml:space="preserve">Instructions: </w:t>
-      </w:r>
-      <w:r>
-        <w:t>Specify the sequence numbering, legality checks, error control, and recovery procedures that will be used to manage the interface. Include any acknowledgement (ACK/NAK) messages related to these procedures.</w:t>
-      </w:r>
-      <w:r>
-        <w:t xml:space="preserve"> </w:t>
-      </w:r>
-      <w:r>
-        <w:t>Address the format(s) for error reports exchanged between the systems and their disposition (e.g., retained in a file, sent to a printer, flag/alarm sent to the operator, etc.)</w:t>
-      </w:r>
-    </w:p>
-    <w:p>
-      <w:pPr>
-        <w:pStyle w:val="Heading4"/>
-      </w:pPr>
-      <w:bookmarkStart w:id="84" w:name="_Toc323289957"/>
-      <w:bookmarkStart w:id="85" w:name="_Toc347687285"/>
-      <w:r>
-        <w:t>Security Requirements</w:t>
-      </w:r>
       <w:bookmarkEnd w:id="84"/>
       <w:bookmarkEnd w:id="85"/>
     </w:p>
@@ -3897,6 +3909,88 @@
         <w:t xml:space="preserve">Instructions: </w:t>
       </w:r>
       <w:r>
+        <w:t>Communication requirements include all aspects of the presentation, session, network, and data layers of the communication stack to which both systems participating in the interface must conform. Document the specifications for hand-shaking protocols between the two systems.</w:t>
+      </w:r>
+      <w:r>
+        <w:t xml:space="preserve"> </w:t>
+      </w:r>
+      <w:r>
+        <w:t>Include the content and format of the information to be included in the hand-shake messages, the timing for exchanging these messages, and the steps to be taken when errors are identified.</w:t>
+      </w:r>
+      <w:r>
+        <w:t xml:space="preserve"> </w:t>
+      </w:r>
+      <w:r>
+        <w:t>The following subsections should be included in this discussion as appropriate to the interface being defined and may be supplemented by additional information as appropriate.</w:t>
+      </w:r>
+    </w:p>
+    <w:p>
+      <w:pPr>
+        <w:pStyle w:val="Heading5"/>
+      </w:pPr>
+      <w:r>
+        <w:t>Interface Initiation</w:t>
+      </w:r>
+    </w:p>
+    <w:p>
+      <w:pPr>
+        <w:pStyle w:val="InstructionalText"/>
+      </w:pPr>
+      <w:r>
+        <w:t xml:space="preserve">Instructions: </w:t>
+      </w:r>
+      <w:r>
+        <w:t>Define the sequence of events by which the connections between the participating systems will be initiated. Include the minimum and maximum number of conceptions that may be supported by the interface. Also include availability requirements for the interface (e.g., 24 hours a day, 7 days a week) that are dependent on the interfacing systems. Availability requirements beyond the control of the interfacing systems (e.g., network availability) are beyond the scope of an ICD</w:t>
+      </w:r>
+      <w:r>
+        <w:t>.</w:t>
+      </w:r>
+    </w:p>
+    <w:p>
+      <w:pPr>
+        <w:pStyle w:val="Heading5"/>
+      </w:pPr>
+      <w:r>
+        <w:t>Flow Control</w:t>
+      </w:r>
+    </w:p>
+    <w:p>
+      <w:pPr>
+        <w:pStyle w:val="InstructionalText"/>
+      </w:pPr>
+      <w:r>
+        <w:t xml:space="preserve">Instructions: </w:t>
+      </w:r>
+      <w:r>
+        <w:t>Specify the sequence numbering, legality checks, error control, and recovery procedures that will be used to manage the interface. Include any acknowledgement (ACK/NAK) messages related to these procedures.</w:t>
+      </w:r>
+      <w:r>
+        <w:t xml:space="preserve"> </w:t>
+      </w:r>
+      <w:r>
+        <w:t>Address the format(s) for error reports exchanged between the systems and their disposition (e.g., retained in a file, sent to a printer, flag/alarm sent to the operator, etc.)</w:t>
+      </w:r>
+    </w:p>
+    <w:p>
+      <w:pPr>
+        <w:pStyle w:val="Heading4"/>
+      </w:pPr>
+      <w:bookmarkStart w:id="86" w:name="_Toc323289957"/>
+      <w:bookmarkStart w:id="87" w:name="_Toc347687285"/>
+      <w:r>
+        <w:t>Security Requirements</w:t>
+      </w:r>
+      <w:bookmarkEnd w:id="86"/>
+      <w:bookmarkEnd w:id="87"/>
+    </w:p>
+    <w:p>
+      <w:pPr>
+        <w:pStyle w:val="InstructionalText"/>
+      </w:pPr>
+      <w:r>
+        <w:t xml:space="preserve">Instructions: </w:t>
+      </w:r>
+      <w:r>
         <w:t>Specify the security features that are required to be implemented within the message or file structure or in the communications processes. Specify the security of the communication methods used (Include safety/security/privacy considerations, such as encryption, user authentication, compartmentalization, and auditing). For interactive interfaces, security features may include identification, authentication, encryption, and auditing. Simple message broadcast or ASCII file transfer interfaces are likely to rely on features provided by communication services. Do not specify the requirements for features that are not provided by the systems to which the ICD applies. Specifically state if the interface relies solely on physical security or on the security of the networks and firewalls through which the systems are connected.</w:t>
       </w:r>
     </w:p>
@@ -3904,16 +3998,16 @@
       <w:pPr>
         <w:pStyle w:val="Heading3"/>
       </w:pPr>
-      <w:bookmarkStart w:id="86" w:name="_Toc323289958"/>
-      <w:bookmarkStart w:id="87" w:name="_Toc443636094"/>
-      <w:bookmarkStart w:id="88" w:name="_Toc347687286"/>
+      <w:bookmarkStart w:id="88" w:name="_Toc323289958"/>
+      <w:bookmarkStart w:id="89" w:name="_Toc443636094"/>
+      <w:bookmarkStart w:id="90" w:name="_Toc347687286"/>
       <w:r>
         <w:lastRenderedPageBreak/>
         <w:t xml:space="preserve">Requirements for </w:t>
       </w:r>
-      <w:bookmarkEnd w:id="86"/>
-      <w:bookmarkEnd w:id="87"/>
       <w:bookmarkEnd w:id="88"/>
+      <w:bookmarkEnd w:id="89"/>
+      <w:bookmarkEnd w:id="90"/>
       <w:r>
         <w:t>the CAN Bus</w:t>
       </w:r>
@@ -3963,16 +4057,16 @@
       <w:pPr>
         <w:pStyle w:val="Heading2"/>
       </w:pPr>
-      <w:bookmarkStart w:id="89" w:name="_Toc323289959"/>
-      <w:bookmarkStart w:id="90" w:name="_Toc443636095"/>
-      <w:bookmarkStart w:id="91" w:name="_Toc347687287"/>
+      <w:bookmarkStart w:id="91" w:name="_Toc323289959"/>
+      <w:bookmarkStart w:id="92" w:name="_Toc443636095"/>
+      <w:bookmarkStart w:id="93" w:name="_Toc347687287"/>
       <w:r>
         <w:lastRenderedPageBreak/>
         <w:t>Qualification Methods</w:t>
       </w:r>
-      <w:bookmarkEnd w:id="89"/>
-      <w:bookmarkEnd w:id="90"/>
       <w:bookmarkEnd w:id="91"/>
+      <w:bookmarkEnd w:id="92"/>
+      <w:bookmarkEnd w:id="93"/>
     </w:p>
     <w:p>
       <w:pPr>
@@ -4102,10 +4196,10 @@
       <w:pPr>
         <w:pStyle w:val="BackMatterHeading"/>
       </w:pPr>
-      <w:bookmarkStart w:id="92" w:name="_Toc323289960"/>
-      <w:bookmarkStart w:id="93" w:name="AppA"/>
-      <w:bookmarkStart w:id="94" w:name="_Toc443636096"/>
-      <w:bookmarkStart w:id="95" w:name="_Toc347687288"/>
+      <w:bookmarkStart w:id="94" w:name="_Toc323289960"/>
+      <w:bookmarkStart w:id="95" w:name="AppA"/>
+      <w:bookmarkStart w:id="96" w:name="_Toc443636096"/>
+      <w:bookmarkStart w:id="97" w:name="_Toc347687288"/>
       <w:r>
         <w:lastRenderedPageBreak/>
         <w:t xml:space="preserve">Appendix A: </w:t>
@@ -4113,10 +4207,10 @@
       <w:r>
         <w:t>Interface Controls</w:t>
       </w:r>
-      <w:bookmarkEnd w:id="92"/>
-      <w:bookmarkEnd w:id="93"/>
       <w:bookmarkEnd w:id="94"/>
       <w:bookmarkEnd w:id="95"/>
+      <w:bookmarkEnd w:id="96"/>
+      <w:bookmarkEnd w:id="97"/>
     </w:p>
     <w:p>
       <w:pPr>
@@ -4153,7 +4247,7 @@
       <w:pPr>
         <w:pStyle w:val="Caption"/>
       </w:pPr>
-      <w:bookmarkStart w:id="96" w:name="_Toc443978612"/>
+      <w:bookmarkStart w:id="98" w:name="_Toc443978612"/>
       <w:r>
         <w:t xml:space="preserve">Table </w:t>
       </w:r>
@@ -4174,7 +4268,7 @@
       <w:r>
         <w:t>OSI Application Layer</w:t>
       </w:r>
-      <w:bookmarkEnd w:id="96"/>
+      <w:bookmarkEnd w:id="98"/>
     </w:p>
     <w:tbl>
       <w:tblPr>
@@ -4352,7 +4446,7 @@
       <w:pPr>
         <w:pStyle w:val="Caption"/>
       </w:pPr>
-      <w:bookmarkStart w:id="97" w:name="_Toc443978613"/>
+      <w:bookmarkStart w:id="99" w:name="_Toc443978613"/>
       <w:r>
         <w:t xml:space="preserve">Table </w:t>
       </w:r>
@@ -4373,7 +4467,7 @@
       <w:r>
         <w:t>OSI Presentation Layer</w:t>
       </w:r>
-      <w:bookmarkEnd w:id="97"/>
+      <w:bookmarkEnd w:id="99"/>
     </w:p>
     <w:tbl>
       <w:tblPr>
@@ -4551,7 +4645,7 @@
       <w:pPr>
         <w:pStyle w:val="Caption"/>
       </w:pPr>
-      <w:bookmarkStart w:id="98" w:name="_Toc443978614"/>
+      <w:bookmarkStart w:id="100" w:name="_Toc443978614"/>
       <w:r>
         <w:t xml:space="preserve">Table </w:t>
       </w:r>
@@ -4572,7 +4666,7 @@
       <w:r>
         <w:t>OSI Session Layer</w:t>
       </w:r>
-      <w:bookmarkEnd w:id="98"/>
+      <w:bookmarkEnd w:id="100"/>
     </w:p>
     <w:tbl>
       <w:tblPr>
@@ -4750,7 +4844,7 @@
       <w:pPr>
         <w:pStyle w:val="Caption"/>
       </w:pPr>
-      <w:bookmarkStart w:id="99" w:name="_Toc443978615"/>
+      <w:bookmarkStart w:id="101" w:name="_Toc443978615"/>
       <w:r>
         <w:t xml:space="preserve">Table </w:t>
       </w:r>
@@ -4771,7 +4865,7 @@
       <w:r>
         <w:t>OSI Transport Layer</w:t>
       </w:r>
-      <w:bookmarkEnd w:id="99"/>
+      <w:bookmarkEnd w:id="101"/>
     </w:p>
     <w:tbl>
       <w:tblPr>
@@ -4949,7 +5043,7 @@
       <w:pPr>
         <w:pStyle w:val="Caption"/>
       </w:pPr>
-      <w:bookmarkStart w:id="100" w:name="_Toc443978616"/>
+      <w:bookmarkStart w:id="102" w:name="_Toc443978616"/>
       <w:r>
         <w:t xml:space="preserve">Table </w:t>
       </w:r>
@@ -4973,7 +5067,7 @@
       <w:r>
         <w:t>OSI Network Layer</w:t>
       </w:r>
-      <w:bookmarkEnd w:id="100"/>
+      <w:bookmarkEnd w:id="102"/>
     </w:p>
     <w:tbl>
       <w:tblPr>
@@ -5151,7 +5245,7 @@
       <w:pPr>
         <w:pStyle w:val="Caption"/>
       </w:pPr>
-      <w:bookmarkStart w:id="101" w:name="_Toc443978617"/>
+      <w:bookmarkStart w:id="103" w:name="_Toc443978617"/>
       <w:r>
         <w:t xml:space="preserve">Table </w:t>
       </w:r>
@@ -5172,7 +5266,7 @@
       <w:r>
         <w:t>OSI Data Layer</w:t>
       </w:r>
-      <w:bookmarkEnd w:id="101"/>
+      <w:bookmarkEnd w:id="103"/>
     </w:p>
     <w:tbl>
       <w:tblPr>
@@ -5350,7 +5444,7 @@
       <w:pPr>
         <w:pStyle w:val="Caption"/>
       </w:pPr>
-      <w:bookmarkStart w:id="102" w:name="_Toc443978618"/>
+      <w:bookmarkStart w:id="104" w:name="_Toc443978618"/>
       <w:r>
         <w:t xml:space="preserve">Table </w:t>
       </w:r>
@@ -5371,7 +5465,7 @@
       <w:r>
         <w:t>OSI Physical Layer</w:t>
       </w:r>
-      <w:bookmarkEnd w:id="102"/>
+      <w:bookmarkEnd w:id="104"/>
     </w:p>
     <w:tbl>
       <w:tblPr>
@@ -5403,14 +5497,14 @@
             <w:pPr>
               <w:pStyle w:val="TableText10HeaderCenter"/>
             </w:pPr>
-            <w:bookmarkStart w:id="103" w:name="_Toc395081362"/>
-            <w:bookmarkStart w:id="104" w:name="_Toc395092000"/>
-            <w:bookmarkStart w:id="105" w:name="_Toc395093009"/>
-            <w:bookmarkStart w:id="106" w:name="_Toc395095146"/>
-            <w:bookmarkStart w:id="107" w:name="_Toc395107345"/>
-            <w:bookmarkStart w:id="108" w:name="_Toc395163185"/>
-            <w:bookmarkStart w:id="109" w:name="_Toc395165903"/>
-            <w:bookmarkStart w:id="110" w:name="_Toc395166938"/>
+            <w:bookmarkStart w:id="105" w:name="_Toc395081362"/>
+            <w:bookmarkStart w:id="106" w:name="_Toc395092000"/>
+            <w:bookmarkStart w:id="107" w:name="_Toc395093009"/>
+            <w:bookmarkStart w:id="108" w:name="_Toc395095146"/>
+            <w:bookmarkStart w:id="109" w:name="_Toc395107345"/>
+            <w:bookmarkStart w:id="110" w:name="_Toc395163185"/>
+            <w:bookmarkStart w:id="111" w:name="_Toc395165903"/>
+            <w:bookmarkStart w:id="112" w:name="_Toc395166938"/>
             <w:r>
               <w:t>Interface Type</w:t>
             </w:r>
@@ -5552,9 +5646,9 @@
       <w:pPr>
         <w:pStyle w:val="BackMatterHeading"/>
       </w:pPr>
-      <w:bookmarkStart w:id="111" w:name="AppB"/>
-      <w:bookmarkStart w:id="112" w:name="_Toc443636097"/>
-      <w:bookmarkStart w:id="113" w:name="_Toc347687289"/>
+      <w:bookmarkStart w:id="113" w:name="AppB"/>
+      <w:bookmarkStart w:id="114" w:name="_Toc443636097"/>
+      <w:bookmarkStart w:id="115" w:name="_Toc347687289"/>
       <w:r>
         <w:lastRenderedPageBreak/>
         <w:t>A</w:t>
@@ -5565,8 +5659,6 @@
       <w:r>
         <w:t>Record of Changes</w:t>
       </w:r>
-      <w:bookmarkEnd w:id="103"/>
-      <w:bookmarkEnd w:id="104"/>
       <w:bookmarkEnd w:id="105"/>
       <w:bookmarkEnd w:id="106"/>
       <w:bookmarkEnd w:id="107"/>
@@ -5576,6 +5668,8 @@
       <w:bookmarkEnd w:id="111"/>
       <w:bookmarkEnd w:id="112"/>
       <w:bookmarkEnd w:id="113"/>
+      <w:bookmarkEnd w:id="114"/>
+      <w:bookmarkEnd w:id="115"/>
     </w:p>
     <w:p>
       <w:pPr>
@@ -5607,8 +5701,8 @@
       <w:pPr>
         <w:pStyle w:val="Caption"/>
       </w:pPr>
-      <w:bookmarkStart w:id="114" w:name="_Toc434300522"/>
-      <w:bookmarkStart w:id="115" w:name="_Toc443978619"/>
+      <w:bookmarkStart w:id="116" w:name="_Toc434300522"/>
+      <w:bookmarkStart w:id="117" w:name="_Toc443978619"/>
       <w:r>
         <w:t xml:space="preserve">Table </w:t>
       </w:r>
@@ -5629,8 +5723,8 @@
       <w:r>
         <w:t xml:space="preserve"> Record of Changes</w:t>
       </w:r>
-      <w:bookmarkEnd w:id="114"/>
-      <w:bookmarkEnd w:id="115"/>
+      <w:bookmarkEnd w:id="116"/>
+      <w:bookmarkEnd w:id="117"/>
     </w:p>
     <w:tbl>
       <w:tblPr>
@@ -6031,17 +6125,17 @@
       <w:pPr>
         <w:pStyle w:val="BackMatterHeading"/>
       </w:pPr>
-      <w:bookmarkStart w:id="116" w:name="_Toc395081363"/>
-      <w:bookmarkStart w:id="117" w:name="_Toc395092001"/>
-      <w:bookmarkStart w:id="118" w:name="_Toc395093010"/>
-      <w:bookmarkStart w:id="119" w:name="_Toc395095147"/>
-      <w:bookmarkStart w:id="120" w:name="_Toc395107346"/>
-      <w:bookmarkStart w:id="121" w:name="_Toc395163186"/>
-      <w:bookmarkStart w:id="122" w:name="_Toc395165904"/>
-      <w:bookmarkStart w:id="123" w:name="_Toc395166939"/>
-      <w:bookmarkStart w:id="124" w:name="AppC"/>
-      <w:bookmarkStart w:id="125" w:name="_Toc443636098"/>
-      <w:bookmarkStart w:id="126" w:name="_Toc347687290"/>
+      <w:bookmarkStart w:id="118" w:name="_Toc395081363"/>
+      <w:bookmarkStart w:id="119" w:name="_Toc395092001"/>
+      <w:bookmarkStart w:id="120" w:name="_Toc395093010"/>
+      <w:bookmarkStart w:id="121" w:name="_Toc395095147"/>
+      <w:bookmarkStart w:id="122" w:name="_Toc395107346"/>
+      <w:bookmarkStart w:id="123" w:name="_Toc395163186"/>
+      <w:bookmarkStart w:id="124" w:name="_Toc395165904"/>
+      <w:bookmarkStart w:id="125" w:name="_Toc395166939"/>
+      <w:bookmarkStart w:id="126" w:name="AppC"/>
+      <w:bookmarkStart w:id="127" w:name="_Toc443636098"/>
+      <w:bookmarkStart w:id="128" w:name="_Toc347687290"/>
       <w:r>
         <w:lastRenderedPageBreak/>
         <w:t xml:space="preserve">Appendix C: </w:t>
@@ -6049,8 +6143,6 @@
       <w:r>
         <w:t>Acronyms</w:t>
       </w:r>
-      <w:bookmarkEnd w:id="116"/>
-      <w:bookmarkEnd w:id="117"/>
       <w:bookmarkEnd w:id="118"/>
       <w:bookmarkEnd w:id="119"/>
       <w:bookmarkEnd w:id="120"/>
@@ -6060,17 +6152,19 @@
       <w:bookmarkEnd w:id="124"/>
       <w:bookmarkEnd w:id="125"/>
       <w:bookmarkEnd w:id="126"/>
+      <w:bookmarkEnd w:id="127"/>
+      <w:bookmarkEnd w:id="128"/>
     </w:p>
     <w:p>
       <w:pPr>
         <w:pStyle w:val="Caption"/>
       </w:pPr>
-      <w:bookmarkStart w:id="127" w:name="_Toc391640583"/>
-      <w:bookmarkStart w:id="128" w:name="_Toc395092486"/>
-      <w:bookmarkStart w:id="129" w:name="_Toc395104117"/>
-      <w:bookmarkStart w:id="130" w:name="_Toc395104373"/>
-      <w:bookmarkStart w:id="131" w:name="_Toc434300523"/>
-      <w:bookmarkStart w:id="132" w:name="_Toc443978620"/>
+      <w:bookmarkStart w:id="129" w:name="_Toc391640583"/>
+      <w:bookmarkStart w:id="130" w:name="_Toc395092486"/>
+      <w:bookmarkStart w:id="131" w:name="_Toc395104117"/>
+      <w:bookmarkStart w:id="132" w:name="_Toc395104373"/>
+      <w:bookmarkStart w:id="133" w:name="_Toc434300523"/>
+      <w:bookmarkStart w:id="134" w:name="_Toc443978620"/>
       <w:r>
         <w:t xml:space="preserve">Table </w:t>
       </w:r>
@@ -6085,12 +6179,12 @@
       <w:r>
         <w:t xml:space="preserve"> - Acronyms</w:t>
       </w:r>
-      <w:bookmarkEnd w:id="127"/>
-      <w:bookmarkEnd w:id="128"/>
       <w:bookmarkEnd w:id="129"/>
       <w:bookmarkEnd w:id="130"/>
       <w:bookmarkEnd w:id="131"/>
       <w:bookmarkEnd w:id="132"/>
+      <w:bookmarkEnd w:id="133"/>
+      <w:bookmarkEnd w:id="134"/>
     </w:p>
     <w:tbl>
       <w:tblPr>
@@ -6290,12 +6384,7 @@
               <w:pStyle w:val="InstructionalTextTableText10"/>
             </w:pPr>
             <w:r>
-              <w:t xml:space="preserve">Controller Area Network </w:t>
-            </w:r>
-            <w:bookmarkStart w:id="133" w:name="_GoBack"/>
-            <w:bookmarkEnd w:id="133"/>
-            <w:r>
-              <w:t>bus</w:t>
+              <w:t>Controller Area Network bus</w:t>
             </w:r>
           </w:p>
         </w:tc>
@@ -6310,18 +6399,18 @@
       <w:pPr>
         <w:pStyle w:val="BackMatterHeading"/>
       </w:pPr>
-      <w:bookmarkStart w:id="134" w:name="_Toc363205557"/>
-      <w:bookmarkStart w:id="135" w:name="_Toc395081364"/>
-      <w:bookmarkStart w:id="136" w:name="_Toc395092002"/>
-      <w:bookmarkStart w:id="137" w:name="_Toc395093011"/>
-      <w:bookmarkStart w:id="138" w:name="_Toc395095148"/>
-      <w:bookmarkStart w:id="139" w:name="_Toc395107347"/>
-      <w:bookmarkStart w:id="140" w:name="_Toc395163187"/>
-      <w:bookmarkStart w:id="141" w:name="_Toc395165905"/>
-      <w:bookmarkStart w:id="142" w:name="_Toc395166940"/>
-      <w:bookmarkStart w:id="143" w:name="AppD"/>
-      <w:bookmarkStart w:id="144" w:name="_Toc443636099"/>
-      <w:bookmarkStart w:id="145" w:name="_Toc347687291"/>
+      <w:bookmarkStart w:id="135" w:name="_Toc363205557"/>
+      <w:bookmarkStart w:id="136" w:name="_Toc395081364"/>
+      <w:bookmarkStart w:id="137" w:name="_Toc395092002"/>
+      <w:bookmarkStart w:id="138" w:name="_Toc395093011"/>
+      <w:bookmarkStart w:id="139" w:name="_Toc395095148"/>
+      <w:bookmarkStart w:id="140" w:name="_Toc395107347"/>
+      <w:bookmarkStart w:id="141" w:name="_Toc395163187"/>
+      <w:bookmarkStart w:id="142" w:name="_Toc395165905"/>
+      <w:bookmarkStart w:id="143" w:name="_Toc395166940"/>
+      <w:bookmarkStart w:id="144" w:name="AppD"/>
+      <w:bookmarkStart w:id="145" w:name="_Toc443636099"/>
+      <w:bookmarkStart w:id="146" w:name="_Toc347687291"/>
       <w:r>
         <w:lastRenderedPageBreak/>
         <w:t xml:space="preserve">Appendix D: </w:t>
@@ -6329,7 +6418,6 @@
       <w:r>
         <w:t>Glossary</w:t>
       </w:r>
-      <w:bookmarkEnd w:id="134"/>
       <w:bookmarkEnd w:id="135"/>
       <w:bookmarkEnd w:id="136"/>
       <w:bookmarkEnd w:id="137"/>
@@ -6341,19 +6429,20 @@
       <w:bookmarkEnd w:id="143"/>
       <w:bookmarkEnd w:id="144"/>
       <w:bookmarkEnd w:id="145"/>
+      <w:bookmarkEnd w:id="146"/>
     </w:p>
     <w:p>
       <w:pPr>
         <w:pStyle w:val="InstructionalText"/>
       </w:pPr>
-      <w:bookmarkStart w:id="146" w:name="_Toc391640584"/>
-      <w:bookmarkStart w:id="147" w:name="_Toc395092487"/>
-      <w:bookmarkStart w:id="148" w:name="_Toc395104118"/>
-      <w:bookmarkStart w:id="149" w:name="_Toc395104374"/>
-      <w:bookmarkStart w:id="150" w:name="_Toc395107355"/>
-      <w:bookmarkStart w:id="151" w:name="_Toc395163197"/>
-      <w:bookmarkStart w:id="152" w:name="_Toc395165915"/>
-      <w:bookmarkStart w:id="153" w:name="_Toc395166954"/>
+      <w:bookmarkStart w:id="147" w:name="_Toc391640584"/>
+      <w:bookmarkStart w:id="148" w:name="_Toc395092487"/>
+      <w:bookmarkStart w:id="149" w:name="_Toc395104118"/>
+      <w:bookmarkStart w:id="150" w:name="_Toc395104374"/>
+      <w:bookmarkStart w:id="151" w:name="_Toc395107355"/>
+      <w:bookmarkStart w:id="152" w:name="_Toc395163197"/>
+      <w:bookmarkStart w:id="153" w:name="_Toc395165915"/>
+      <w:bookmarkStart w:id="154" w:name="_Toc395166954"/>
       <w:r>
         <w:t>Instructions: Provide clear and concise definitions for terms used in this document that may be unfamiliar to readers of the document. Terms are to be listed in alphabetical order.</w:t>
       </w:r>
@@ -6362,9 +6451,9 @@
       <w:pPr>
         <w:pStyle w:val="Caption"/>
       </w:pPr>
-      <w:bookmarkStart w:id="154" w:name="_Ref432499257"/>
-      <w:bookmarkStart w:id="155" w:name="_Toc434300524"/>
-      <w:bookmarkStart w:id="156" w:name="_Toc443978621"/>
+      <w:bookmarkStart w:id="155" w:name="_Ref432499257"/>
+      <w:bookmarkStart w:id="156" w:name="_Toc434300524"/>
+      <w:bookmarkStart w:id="157" w:name="_Toc443978621"/>
       <w:r>
         <w:t xml:space="preserve">Table </w:t>
       </w:r>
@@ -6379,9 +6468,9 @@
       <w:r>
         <w:t xml:space="preserve"> - Glossary</w:t>
       </w:r>
-      <w:bookmarkEnd w:id="154"/>
       <w:bookmarkEnd w:id="155"/>
       <w:bookmarkEnd w:id="156"/>
+      <w:bookmarkEnd w:id="157"/>
     </w:p>
     <w:tbl>
       <w:tblPr>
@@ -6677,19 +6766,18 @@
       <w:pPr>
         <w:pStyle w:val="BackMatterHeading"/>
       </w:pPr>
-      <w:bookmarkStart w:id="157" w:name="_Toc363205558"/>
-      <w:bookmarkStart w:id="158" w:name="_Toc395081365"/>
-      <w:bookmarkStart w:id="159" w:name="_Toc395092003"/>
-      <w:bookmarkStart w:id="160" w:name="_Toc395093012"/>
-      <w:bookmarkStart w:id="161" w:name="_Toc395095149"/>
-      <w:bookmarkStart w:id="162" w:name="_Toc395107348"/>
-      <w:bookmarkStart w:id="163" w:name="_Toc395163188"/>
-      <w:bookmarkStart w:id="164" w:name="_Toc395165906"/>
-      <w:bookmarkStart w:id="165" w:name="_Toc395166941"/>
-      <w:bookmarkStart w:id="166" w:name="AppE"/>
-      <w:bookmarkStart w:id="167" w:name="_Toc443636100"/>
-      <w:bookmarkStart w:id="168" w:name="_Toc347687292"/>
-      <w:bookmarkEnd w:id="146"/>
+      <w:bookmarkStart w:id="158" w:name="_Toc363205558"/>
+      <w:bookmarkStart w:id="159" w:name="_Toc395081365"/>
+      <w:bookmarkStart w:id="160" w:name="_Toc395092003"/>
+      <w:bookmarkStart w:id="161" w:name="_Toc395093012"/>
+      <w:bookmarkStart w:id="162" w:name="_Toc395095149"/>
+      <w:bookmarkStart w:id="163" w:name="_Toc395107348"/>
+      <w:bookmarkStart w:id="164" w:name="_Toc395163188"/>
+      <w:bookmarkStart w:id="165" w:name="_Toc395165906"/>
+      <w:bookmarkStart w:id="166" w:name="_Toc395166941"/>
+      <w:bookmarkStart w:id="167" w:name="AppE"/>
+      <w:bookmarkStart w:id="168" w:name="_Toc443636100"/>
+      <w:bookmarkStart w:id="169" w:name="_Toc347687292"/>
       <w:bookmarkEnd w:id="147"/>
       <w:bookmarkEnd w:id="148"/>
       <w:bookmarkEnd w:id="149"/>
@@ -6697,6 +6785,7 @@
       <w:bookmarkEnd w:id="151"/>
       <w:bookmarkEnd w:id="152"/>
       <w:bookmarkEnd w:id="153"/>
+      <w:bookmarkEnd w:id="154"/>
       <w:r>
         <w:lastRenderedPageBreak/>
         <w:t xml:space="preserve">Appendix E: </w:t>
@@ -6704,7 +6793,6 @@
       <w:r>
         <w:t>Referenced Documents</w:t>
       </w:r>
-      <w:bookmarkEnd w:id="157"/>
       <w:bookmarkEnd w:id="158"/>
       <w:bookmarkEnd w:id="159"/>
       <w:bookmarkEnd w:id="160"/>
@@ -6716,19 +6804,20 @@
       <w:bookmarkEnd w:id="166"/>
       <w:bookmarkEnd w:id="167"/>
       <w:bookmarkEnd w:id="168"/>
+      <w:bookmarkEnd w:id="169"/>
     </w:p>
     <w:p>
       <w:pPr>
         <w:pStyle w:val="InstructionalText"/>
       </w:pPr>
-      <w:bookmarkStart w:id="169" w:name="_Toc391640585"/>
-      <w:bookmarkStart w:id="170" w:name="_Toc395092488"/>
-      <w:bookmarkStart w:id="171" w:name="_Toc395104119"/>
-      <w:bookmarkStart w:id="172" w:name="_Toc395104375"/>
-      <w:bookmarkStart w:id="173" w:name="_Toc395107356"/>
-      <w:bookmarkStart w:id="174" w:name="_Toc395163198"/>
-      <w:bookmarkStart w:id="175" w:name="_Toc395165916"/>
-      <w:bookmarkStart w:id="176" w:name="_Toc395166955"/>
+      <w:bookmarkStart w:id="170" w:name="_Toc391640585"/>
+      <w:bookmarkStart w:id="171" w:name="_Toc395092488"/>
+      <w:bookmarkStart w:id="172" w:name="_Toc395104119"/>
+      <w:bookmarkStart w:id="173" w:name="_Toc395104375"/>
+      <w:bookmarkStart w:id="174" w:name="_Toc395107356"/>
+      <w:bookmarkStart w:id="175" w:name="_Toc395163198"/>
+      <w:bookmarkStart w:id="176" w:name="_Toc395165916"/>
+      <w:bookmarkStart w:id="177" w:name="_Toc395166955"/>
       <w:r>
         <w:t xml:space="preserve">Instructions: Summarize the relationship of this document to other relevant documents. Provide identifying information for all documents used to arrive at and/or referenced within this document (e.g., related and/or companion documents, prerequisite documents, relevant technical documentation, </w:t>
       </w:r>
@@ -6740,8 +6829,8 @@
       <w:pPr>
         <w:pStyle w:val="Caption"/>
       </w:pPr>
-      <w:bookmarkStart w:id="177" w:name="_Toc434300525"/>
-      <w:bookmarkStart w:id="178" w:name="_Toc443978622"/>
+      <w:bookmarkStart w:id="178" w:name="_Toc434300525"/>
+      <w:bookmarkStart w:id="179" w:name="_Toc443978622"/>
       <w:r>
         <w:t xml:space="preserve">Table </w:t>
       </w:r>
@@ -6756,8 +6845,8 @@
       <w:r>
         <w:t xml:space="preserve"> - Referenced Documents</w:t>
       </w:r>
-      <w:bookmarkEnd w:id="177"/>
       <w:bookmarkEnd w:id="178"/>
+      <w:bookmarkEnd w:id="179"/>
     </w:p>
     <w:tbl>
       <w:tblPr>
@@ -7059,19 +7148,18 @@
       <w:pPr>
         <w:pStyle w:val="BackMatterHeading"/>
       </w:pPr>
-      <w:bookmarkStart w:id="179" w:name="_Toc363205561"/>
-      <w:bookmarkStart w:id="180" w:name="_Toc395081366"/>
-      <w:bookmarkStart w:id="181" w:name="_Toc395092004"/>
-      <w:bookmarkStart w:id="182" w:name="_Toc395093013"/>
-      <w:bookmarkStart w:id="183" w:name="_Toc395095150"/>
-      <w:bookmarkStart w:id="184" w:name="_Toc395107349"/>
-      <w:bookmarkStart w:id="185" w:name="_Toc395163189"/>
-      <w:bookmarkStart w:id="186" w:name="_Toc395165907"/>
-      <w:bookmarkStart w:id="187" w:name="_Toc395166942"/>
-      <w:bookmarkStart w:id="188" w:name="AppF"/>
-      <w:bookmarkStart w:id="189" w:name="_Toc443636101"/>
-      <w:bookmarkStart w:id="190" w:name="_Toc347687293"/>
-      <w:bookmarkEnd w:id="169"/>
+      <w:bookmarkStart w:id="180" w:name="_Toc363205561"/>
+      <w:bookmarkStart w:id="181" w:name="_Toc395081366"/>
+      <w:bookmarkStart w:id="182" w:name="_Toc395092004"/>
+      <w:bookmarkStart w:id="183" w:name="_Toc395093013"/>
+      <w:bookmarkStart w:id="184" w:name="_Toc395095150"/>
+      <w:bookmarkStart w:id="185" w:name="_Toc395107349"/>
+      <w:bookmarkStart w:id="186" w:name="_Toc395163189"/>
+      <w:bookmarkStart w:id="187" w:name="_Toc395165907"/>
+      <w:bookmarkStart w:id="188" w:name="_Toc395166942"/>
+      <w:bookmarkStart w:id="189" w:name="AppF"/>
+      <w:bookmarkStart w:id="190" w:name="_Toc443636101"/>
+      <w:bookmarkStart w:id="191" w:name="_Toc347687293"/>
       <w:bookmarkEnd w:id="170"/>
       <w:bookmarkEnd w:id="171"/>
       <w:bookmarkEnd w:id="172"/>
@@ -7079,6 +7167,7 @@
       <w:bookmarkEnd w:id="174"/>
       <w:bookmarkEnd w:id="175"/>
       <w:bookmarkEnd w:id="176"/>
+      <w:bookmarkEnd w:id="177"/>
       <w:r>
         <w:lastRenderedPageBreak/>
         <w:t xml:space="preserve">Appendix F: </w:t>
@@ -7086,7 +7175,6 @@
       <w:r>
         <w:t>Approvals</w:t>
       </w:r>
-      <w:bookmarkEnd w:id="179"/>
       <w:bookmarkEnd w:id="180"/>
       <w:bookmarkEnd w:id="181"/>
       <w:bookmarkEnd w:id="182"/>
@@ -7098,6 +7186,7 @@
       <w:bookmarkEnd w:id="188"/>
       <w:bookmarkEnd w:id="189"/>
       <w:bookmarkEnd w:id="190"/>
+      <w:bookmarkEnd w:id="191"/>
     </w:p>
     <w:p>
       <w:pPr>
@@ -7149,10 +7238,10 @@
       <w:pPr>
         <w:pStyle w:val="Caption"/>
       </w:pPr>
-      <w:bookmarkStart w:id="191" w:name="_Toc398804287"/>
-      <w:bookmarkStart w:id="192" w:name="_Ref430942566"/>
-      <w:bookmarkStart w:id="193" w:name="_Toc434300526"/>
-      <w:bookmarkStart w:id="194" w:name="_Toc443978623"/>
+      <w:bookmarkStart w:id="192" w:name="_Toc398804287"/>
+      <w:bookmarkStart w:id="193" w:name="_Ref430942566"/>
+      <w:bookmarkStart w:id="194" w:name="_Toc434300526"/>
+      <w:bookmarkStart w:id="195" w:name="_Toc443978623"/>
       <w:r>
         <w:t xml:space="preserve">Table </w:t>
       </w:r>
@@ -7167,10 +7256,10 @@
       <w:r>
         <w:t xml:space="preserve"> - Approvals</w:t>
       </w:r>
-      <w:bookmarkEnd w:id="191"/>
       <w:bookmarkEnd w:id="192"/>
       <w:bookmarkEnd w:id="193"/>
       <w:bookmarkEnd w:id="194"/>
+      <w:bookmarkEnd w:id="195"/>
     </w:p>
     <w:tbl>
       <w:tblPr>
@@ -7357,18 +7446,18 @@
       <w:pPr>
         <w:pStyle w:val="BackMatterHeading"/>
       </w:pPr>
-      <w:bookmarkStart w:id="195" w:name="_Toc363205562"/>
-      <w:bookmarkStart w:id="196" w:name="_Toc395081367"/>
-      <w:bookmarkStart w:id="197" w:name="_Toc395092005"/>
-      <w:bookmarkStart w:id="198" w:name="_Toc395093014"/>
-      <w:bookmarkStart w:id="199" w:name="_Toc395095151"/>
-      <w:bookmarkStart w:id="200" w:name="_Toc395107350"/>
-      <w:bookmarkStart w:id="201" w:name="_Toc395163190"/>
-      <w:bookmarkStart w:id="202" w:name="_Toc395165908"/>
-      <w:bookmarkStart w:id="203" w:name="_Toc395166943"/>
-      <w:bookmarkStart w:id="204" w:name="AppG"/>
-      <w:bookmarkStart w:id="205" w:name="_Toc443636102"/>
-      <w:bookmarkStart w:id="206" w:name="_Toc347687294"/>
+      <w:bookmarkStart w:id="196" w:name="_Toc363205562"/>
+      <w:bookmarkStart w:id="197" w:name="_Toc395081367"/>
+      <w:bookmarkStart w:id="198" w:name="_Toc395092005"/>
+      <w:bookmarkStart w:id="199" w:name="_Toc395093014"/>
+      <w:bookmarkStart w:id="200" w:name="_Toc395095151"/>
+      <w:bookmarkStart w:id="201" w:name="_Toc395107350"/>
+      <w:bookmarkStart w:id="202" w:name="_Toc395163190"/>
+      <w:bookmarkStart w:id="203" w:name="_Toc395165908"/>
+      <w:bookmarkStart w:id="204" w:name="_Toc395166943"/>
+      <w:bookmarkStart w:id="205" w:name="AppG"/>
+      <w:bookmarkStart w:id="206" w:name="_Toc443636102"/>
+      <w:bookmarkStart w:id="207" w:name="_Toc347687294"/>
       <w:r>
         <w:lastRenderedPageBreak/>
         <w:t xml:space="preserve">Appendix G: </w:t>
@@ -7382,7 +7471,6 @@
       <w:r>
         <w:t>Template Instructions</w:t>
       </w:r>
-      <w:bookmarkEnd w:id="195"/>
       <w:bookmarkEnd w:id="196"/>
       <w:bookmarkEnd w:id="197"/>
       <w:bookmarkEnd w:id="198"/>
@@ -7394,6 +7482,7 @@
       <w:bookmarkEnd w:id="204"/>
       <w:bookmarkEnd w:id="205"/>
       <w:bookmarkEnd w:id="206"/>
+      <w:bookmarkEnd w:id="207"/>
     </w:p>
     <w:p>
       <w:pPr>
@@ -7521,17 +7610,17 @@
       <w:pPr>
         <w:pStyle w:val="BackMatterHeading"/>
       </w:pPr>
-      <w:bookmarkStart w:id="207" w:name="_Toc395081369"/>
-      <w:bookmarkStart w:id="208" w:name="_Toc395092007"/>
-      <w:bookmarkStart w:id="209" w:name="_Toc395093016"/>
-      <w:bookmarkStart w:id="210" w:name="_Toc395095153"/>
-      <w:bookmarkStart w:id="211" w:name="_Toc395107352"/>
-      <w:bookmarkStart w:id="212" w:name="_Toc395163192"/>
-      <w:bookmarkStart w:id="213" w:name="_Toc395165910"/>
-      <w:bookmarkStart w:id="214" w:name="_Toc395166945"/>
-      <w:bookmarkStart w:id="215" w:name="AppI"/>
-      <w:bookmarkStart w:id="216" w:name="_Toc443636104"/>
-      <w:bookmarkStart w:id="217" w:name="_Toc347687295"/>
+      <w:bookmarkStart w:id="208" w:name="_Toc395081369"/>
+      <w:bookmarkStart w:id="209" w:name="_Toc395092007"/>
+      <w:bookmarkStart w:id="210" w:name="_Toc395093016"/>
+      <w:bookmarkStart w:id="211" w:name="_Toc395095153"/>
+      <w:bookmarkStart w:id="212" w:name="_Toc395107352"/>
+      <w:bookmarkStart w:id="213" w:name="_Toc395163192"/>
+      <w:bookmarkStart w:id="214" w:name="_Toc395165910"/>
+      <w:bookmarkStart w:id="215" w:name="_Toc395166945"/>
+      <w:bookmarkStart w:id="216" w:name="AppI"/>
+      <w:bookmarkStart w:id="217" w:name="_Toc443636104"/>
+      <w:bookmarkStart w:id="218" w:name="_Toc347687295"/>
       <w:r>
         <w:lastRenderedPageBreak/>
         <w:t>Appendix H</w:t>
@@ -7542,7 +7631,6 @@
       <w:r>
         <w:t>Additional Appendices</w:t>
       </w:r>
-      <w:bookmarkEnd w:id="207"/>
       <w:bookmarkEnd w:id="208"/>
       <w:bookmarkEnd w:id="209"/>
       <w:bookmarkEnd w:id="210"/>
@@ -7553,6 +7641,7 @@
       <w:bookmarkEnd w:id="215"/>
       <w:bookmarkEnd w:id="216"/>
       <w:bookmarkEnd w:id="217"/>
+      <w:bookmarkEnd w:id="218"/>
     </w:p>
     <w:p>
       <w:pPr>
@@ -7579,7 +7668,7 @@
       <w:r>
         <w:t>ocument.</w:t>
       </w:r>
-      <w:bookmarkEnd w:id="38"/>
+      <w:bookmarkEnd w:id="40"/>
     </w:p>
     <w:sectPr>
       <w:headerReference w:type="default" r:id="rId17"/>
@@ -7595,7 +7684,36 @@
 
 <file path=word/comments.xml><?xml version="1.0" encoding="utf-8"?>
 <w:comments xmlns:wpc="http://schemas.microsoft.com/office/word/2010/wordprocessingCanvas" xmlns:mo="http://schemas.microsoft.com/office/mac/office/2008/main" xmlns:mc="http://schemas.openxmlformats.org/markup-compatibility/2006" xmlns:mv="urn:schemas-microsoft-com:mac:vml" xmlns:o="urn:schemas-microsoft-com:office:office" xmlns:r="http://schemas.openxmlformats.org/officeDocument/2006/relationships" xmlns:m="http://schemas.openxmlformats.org/officeDocument/2006/math" xmlns:v="urn:schemas-microsoft-com:vml" xmlns:wp14="http://schemas.microsoft.com/office/word/2010/wordprocessingDrawing" xmlns:wp="http://schemas.openxmlformats.org/drawingml/2006/wordprocessingDrawing" xmlns:w10="urn:schemas-microsoft-com:office:word" xmlns:w="http://schemas.openxmlformats.org/wordprocessingml/2006/main" xmlns:w14="http://schemas.microsoft.com/office/word/2010/wordml" xmlns:wpg="http://schemas.microsoft.com/office/word/2010/wordprocessingGroup" xmlns:wpi="http://schemas.microsoft.com/office/word/2010/wordprocessingInk" xmlns:wne="http://schemas.microsoft.com/office/word/2006/wordml" xmlns:wps="http://schemas.microsoft.com/office/word/2010/wordprocessingShape" mc:Ignorable="w14 wp14">
-  <w:comment w:id="26" w:author="Author" w:initials="A">
+  <w:comment w:id="1" w:author="Author" w:initials="A">
+    <w:p>
+      <w:pPr>
+        <w:pStyle w:val="CommentText"/>
+      </w:pPr>
+      <w:r>
+        <w:rPr>
+          <w:rStyle w:val="CommentReference"/>
+        </w:rPr>
+        <w:annotationRef/>
+      </w:r>
+      <w:r>
+        <w:t>I think this should be for each subsystem (TSI TSV GLV Cooling VSCADA)</w:t>
+      </w:r>
+    </w:p>
+    <w:p>
+      <w:pPr>
+        <w:pStyle w:val="CommentText"/>
+      </w:pPr>
+      <w:proofErr w:type="spellStart"/>
+      <w:r>
+        <w:t>eg</w:t>
+      </w:r>
+      <w:proofErr w:type="spellEnd"/>
+      <w:r>
+        <w:t>: TSI CAN bus Interface Control Document</w:t>
+      </w:r>
+    </w:p>
+  </w:comment>
+  <w:comment w:id="28" w:author="Author" w:initials="A">
     <w:p>
       <w:pPr>
         <w:pStyle w:val="CommentText"/>
@@ -7663,7 +7781,7 @@
       <w:rPr>
         <w:noProof/>
       </w:rPr>
-      <w:t>12</w:t>
+      <w:t>ii</w:t>
     </w:r>
     <w:r>
       <w:rPr>
@@ -7705,7 +7823,7 @@
       <w:rPr>
         <w:noProof/>
       </w:rPr>
-      <w:t>15</w:t>
+      <w:t>20</w:t>
     </w:r>
     <w:r>
       <w:rPr>
@@ -7761,7 +7879,7 @@
         <w:rPr>
           <w:noProof/>
         </w:rPr>
-        <w:t>List of Figures</w:t>
+        <w:t>Table of Contents</w:t>
       </w:r>
     </w:fldSimple>
   </w:p>
@@ -7785,7 +7903,7 @@
         <w:rPr>
           <w:noProof/>
         </w:rPr>
-        <w:t>Qualification Methods</w:t>
+        <w:t>Introduction</w:t>
       </w:r>
     </w:fldSimple>
   </w:p>
@@ -7809,7 +7927,7 @@
         <w:rPr>
           <w:noProof/>
         </w:rPr>
-        <w:t>Appendix C: Acronyms</w:t>
+        <w:t>Appendix H: Additional Appendices</w:t>
       </w:r>
     </w:fldSimple>
   </w:p>
@@ -17475,7 +17593,7 @@
 </file>
 
 <file path=customXml/itemProps5.xml><?xml version="1.0" encoding="utf-8"?>
-<ds:datastoreItem xmlns:ds="http://schemas.openxmlformats.org/officeDocument/2006/customXml" ds:itemID="{0D768044-2FB8-2744-BA7C-7E027F82817F}">
+<ds:datastoreItem xmlns:ds="http://schemas.openxmlformats.org/officeDocument/2006/customXml" ds:itemID="{F06755B4-09B2-1144-8F4D-603FE1B950A8}">
   <ds:schemaRefs>
     <ds:schemaRef ds:uri="http://schemas.openxmlformats.org/officeDocument/2006/bibliography"/>
   </ds:schemaRefs>

</xml_diff>